<commit_message>
Lab2 conclusion document added
</commit_message>
<xml_diff>
--- a/Lab2/Lab2_CarlosGarcia.docx
+++ b/Lab2/Lab2_CarlosGarcia.docx
@@ -8,21 +8,19 @@
           <w:tab w:val="left" w:pos="5553"/>
         </w:tabs>
         <w:jc w:val="center"/>
+      </w:pPr>
+      <w:proofErr w:type="spellStart"/>
+      <w:r>
         <w:rPr>
           <w:b/>
           <w:bCs/>
           <w:sz w:val="28"/>
           <w:szCs w:val="28"/>
-        </w:rPr>
-      </w:pPr>
-    </w:p>
-    <w:p>
-      <w:pPr>
-        <w:tabs>
-          <w:tab w:val="left" w:pos="5553"/>
-        </w:tabs>
-        <w:jc w:val="center"/>
-      </w:pPr>
+          <w:lang w:val="es-419"/>
+        </w:rPr>
+        <w:t>Lab</w:t>
+      </w:r>
+      <w:proofErr w:type="spellEnd"/>
       <w:r>
         <w:rPr>
           <w:b/>
@@ -31,7 +29,7 @@
           <w:szCs w:val="28"/>
           <w:lang w:val="es-419"/>
         </w:rPr>
-        <w:t>Lab #</w:t>
+        <w:t xml:space="preserve"> #</w:t>
       </w:r>
       <w:r>
         <w:rPr>
@@ -100,34 +98,107 @@
         <w:tabs>
           <w:tab w:val="left" w:pos="5553"/>
         </w:tabs>
-        <w:rPr>
-          <w:b/>
-          <w:bCs/>
-          <w:sz w:val="24"/>
-          <w:szCs w:val="24"/>
-          <w:lang w:val="es-419"/>
-        </w:rPr>
-      </w:pPr>
-      <w:r>
-        <w:rPr>
-          <w:b/>
-          <w:bCs/>
-          <w:sz w:val="24"/>
-          <w:szCs w:val="24"/>
-          <w:lang w:val="es-419"/>
-        </w:rPr>
-        <w:t>M</w:t>
-      </w:r>
-      <w:r>
-        <w:rPr>
-          <w:b/>
-          <w:bCs/>
-          <w:sz w:val="24"/>
-          <w:szCs w:val="24"/>
-          <w:lang w:val="es-419"/>
-        </w:rPr>
-        <w:t>étodo de Bisección</w:t>
-      </w:r>
+        <w:jc w:val="center"/>
+        <w:rPr>
+          <w:lang w:val="es-419"/>
+        </w:rPr>
+      </w:pPr>
+      <m:oMathPara>
+        <m:oMath>
+          <m:sSup>
+            <m:sSupPr>
+              <m:ctrlPr>
+                <w:rPr>
+                  <w:rFonts w:ascii="Cambria Math" w:hAnsi="Cambria Math"/>
+                  <w:i/>
+                  <w:lang w:val="es-419"/>
+                </w:rPr>
+              </m:ctrlPr>
+            </m:sSupPr>
+            <m:e>
+              <m:r>
+                <w:rPr>
+                  <w:rFonts w:ascii="Cambria Math" w:hAnsi="Cambria Math"/>
+                  <w:lang w:val="es-419"/>
+                </w:rPr>
+                <m:t>f</m:t>
+              </m:r>
+            </m:e>
+            <m:sup>
+              <m:r>
+                <w:rPr>
+                  <w:rFonts w:ascii="Cambria Math" w:hAnsi="Cambria Math"/>
+                  <w:lang w:val="es-419"/>
+                </w:rPr>
+                <m:t>'</m:t>
+              </m:r>
+            </m:sup>
+          </m:sSup>
+          <m:d>
+            <m:dPr>
+              <m:ctrlPr>
+                <w:rPr>
+                  <w:rFonts w:ascii="Cambria Math" w:hAnsi="Cambria Math"/>
+                  <w:i/>
+                  <w:lang w:val="es-419"/>
+                </w:rPr>
+              </m:ctrlPr>
+            </m:dPr>
+            <m:e>
+              <m:r>
+                <w:rPr>
+                  <w:rFonts w:ascii="Cambria Math" w:hAnsi="Cambria Math"/>
+                  <w:lang w:val="es-419"/>
+                </w:rPr>
+                <m:t>x</m:t>
+              </m:r>
+            </m:e>
+          </m:d>
+          <m:r>
+            <w:rPr>
+              <w:rFonts w:ascii="Cambria Math" w:hAnsi="Cambria Math"/>
+              <w:lang w:val="es-419"/>
+            </w:rPr>
+            <m:t xml:space="preserve">= </m:t>
+          </m:r>
+          <m:sSup>
+            <m:sSupPr>
+              <m:ctrlPr>
+                <w:rPr>
+                  <w:rFonts w:ascii="Cambria Math" w:hAnsi="Cambria Math"/>
+                  <w:i/>
+                  <w:lang w:val="es-419"/>
+                </w:rPr>
+              </m:ctrlPr>
+            </m:sSupPr>
+            <m:e>
+              <m:r>
+                <w:rPr>
+                  <w:rFonts w:ascii="Cambria Math" w:hAnsi="Cambria Math"/>
+                  <w:lang w:val="es-419"/>
+                </w:rPr>
+                <m:t>e</m:t>
+              </m:r>
+            </m:e>
+            <m:sup>
+              <m:r>
+                <w:rPr>
+                  <w:rFonts w:ascii="Cambria Math" w:hAnsi="Cambria Math"/>
+                  <w:lang w:val="es-419"/>
+                </w:rPr>
+                <m:t>x</m:t>
+              </m:r>
+            </m:sup>
+          </m:sSup>
+          <m:r>
+            <w:rPr>
+              <w:rFonts w:ascii="Cambria Math" w:hAnsi="Cambria Math"/>
+              <w:lang w:val="es-419"/>
+            </w:rPr>
+            <m:t>+2x</m:t>
+          </m:r>
+        </m:oMath>
+      </m:oMathPara>
     </w:p>
     <w:p>
       <w:pPr>
@@ -144,13 +215,46 @@
       </w:pPr>
       <w:r>
         <w:rPr>
+          <w:b/>
+          <w:bCs/>
+          <w:sz w:val="24"/>
+          <w:szCs w:val="24"/>
+          <w:lang w:val="es-419"/>
+        </w:rPr>
+        <w:t>M</w:t>
+      </w:r>
+      <w:r>
+        <w:rPr>
+          <w:b/>
+          <w:bCs/>
+          <w:sz w:val="24"/>
+          <w:szCs w:val="24"/>
+          <w:lang w:val="es-419"/>
+        </w:rPr>
+        <w:t>étodo de Bisección</w:t>
+      </w:r>
+    </w:p>
+    <w:p>
+      <w:pPr>
+        <w:tabs>
+          <w:tab w:val="left" w:pos="5553"/>
+        </w:tabs>
+        <w:rPr>
+          <w:b/>
+          <w:bCs/>
+          <w:sz w:val="24"/>
+          <w:szCs w:val="24"/>
+        </w:rPr>
+      </w:pPr>
+      <w:r>
+        <w:rPr>
           <w:noProof/>
         </w:rPr>
         <w:drawing>
-          <wp:inline distT="0" distB="0" distL="0" distR="0" wp14:anchorId="7E783B9C" wp14:editId="3CAACFB7">
-            <wp:extent cx="5943600" cy="3095625"/>
-            <wp:effectExtent l="0" t="0" r="0" b="9525"/>
-            <wp:docPr id="8" name="Picture 8" descr="Graphical user interface, application&#10;&#10;Description automatically generated"/>
+          <wp:inline distT="0" distB="0" distL="0" distR="0" wp14:anchorId="4ABA984F" wp14:editId="668D5A7D">
+            <wp:extent cx="6219469" cy="3394129"/>
+            <wp:effectExtent l="0" t="0" r="0" b="0"/>
+            <wp:docPr id="4" name="Picture 4" descr="Graphical user interface, application, table&#10;&#10;Description automatically generated"/>
             <wp:cNvGraphicFramePr>
               <a:graphicFrameLocks xmlns:a="http://schemas.openxmlformats.org/drawingml/2006/main" noChangeAspect="1"/>
             </wp:cNvGraphicFramePr>
@@ -158,7 +262,7 @@
               <a:graphicData uri="http://schemas.openxmlformats.org/drawingml/2006/picture">
                 <pic:pic xmlns:pic="http://schemas.openxmlformats.org/drawingml/2006/picture">
                   <pic:nvPicPr>
-                    <pic:cNvPr id="8" name="Picture 8" descr="Graphical user interface, application&#10;&#10;Description automatically generated"/>
+                    <pic:cNvPr id="4" name="Picture 4" descr="Graphical user interface, application, table&#10;&#10;Description automatically generated"/>
                     <pic:cNvPicPr/>
                   </pic:nvPicPr>
                   <pic:blipFill>
@@ -170,7 +274,7 @@
                   <pic:spPr>
                     <a:xfrm>
                       <a:off x="0" y="0"/>
-                      <a:ext cx="5943600" cy="3095625"/>
+                      <a:ext cx="6225501" cy="3397421"/>
                     </a:xfrm>
                     <a:prstGeom prst="rect">
                       <a:avLst/>
@@ -222,12 +326,11 @@
         <w:rPr>
           <w:noProof/>
         </w:rPr>
-        <w:lastRenderedPageBreak/>
         <w:drawing>
-          <wp:inline distT="0" distB="0" distL="0" distR="0" wp14:anchorId="1D76741F" wp14:editId="0B5A8CE5">
-            <wp:extent cx="5943600" cy="3065145"/>
-            <wp:effectExtent l="0" t="0" r="0" b="1905"/>
-            <wp:docPr id="9" name="Picture 9" descr="Graphical user interface, application, table&#10;&#10;Description automatically generated"/>
+          <wp:inline distT="0" distB="0" distL="0" distR="0" wp14:anchorId="2CFD6DA2" wp14:editId="4F5F6570">
+            <wp:extent cx="6339702" cy="2688955"/>
+            <wp:effectExtent l="0" t="0" r="4445" b="0"/>
+            <wp:docPr id="5" name="Picture 5" descr="Graphical user interface, application&#10;&#10;Description automatically generated"/>
             <wp:cNvGraphicFramePr>
               <a:graphicFrameLocks xmlns:a="http://schemas.openxmlformats.org/drawingml/2006/main" noChangeAspect="1"/>
             </wp:cNvGraphicFramePr>
@@ -235,7 +338,7 @@
               <a:graphicData uri="http://schemas.openxmlformats.org/drawingml/2006/picture">
                 <pic:pic xmlns:pic="http://schemas.openxmlformats.org/drawingml/2006/picture">
                   <pic:nvPicPr>
-                    <pic:cNvPr id="9" name="Picture 9" descr="Graphical user interface, application, table&#10;&#10;Description automatically generated"/>
+                    <pic:cNvPr id="5" name="Picture 5" descr="Graphical user interface, application&#10;&#10;Description automatically generated"/>
                     <pic:cNvPicPr/>
                   </pic:nvPicPr>
                   <pic:blipFill>
@@ -247,7 +350,7 @@
                   <pic:spPr>
                     <a:xfrm>
                       <a:off x="0" y="0"/>
-                      <a:ext cx="5943600" cy="3065145"/>
+                      <a:ext cx="6349912" cy="2693286"/>
                     </a:xfrm>
                     <a:prstGeom prst="rect">
                       <a:avLst/>
@@ -262,13 +365,6 @@
     </w:p>
     <w:p>
       <w:pPr>
-        <w:rPr>
-          <w:lang w:val="es-419"/>
-        </w:rPr>
-      </w:pPr>
-    </w:p>
-    <w:p>
-      <w:pPr>
         <w:tabs>
           <w:tab w:val="left" w:pos="2746"/>
         </w:tabs>
@@ -290,7 +386,312 @@
           <w:szCs w:val="24"/>
           <w:lang w:val="es-419"/>
         </w:rPr>
+        <w:lastRenderedPageBreak/>
         <w:t>Conclusiones</w:t>
+      </w:r>
+    </w:p>
+    <w:p>
+      <w:pPr>
+        <w:pStyle w:val="ListParagraph"/>
+        <w:numPr>
+          <w:ilvl w:val="0"/>
+          <w:numId w:val="3"/>
+        </w:numPr>
+        <w:tabs>
+          <w:tab w:val="left" w:pos="2746"/>
+        </w:tabs>
+        <w:rPr>
+          <w:b/>
+          <w:bCs/>
+          <w:noProof/>
+          <w:sz w:val="24"/>
+          <w:szCs w:val="24"/>
+          <w:lang w:val="es-419"/>
+        </w:rPr>
+      </w:pPr>
+      <w:r>
+        <w:rPr>
+          <w:noProof/>
+          <w:sz w:val="24"/>
+          <w:szCs w:val="24"/>
+          <w:lang w:val="es-419"/>
+        </w:rPr>
+        <w:t xml:space="preserve">El método de Newton es el algoritmo que converge más rápidamente hacia los ceros de la función. </w:t>
+      </w:r>
+    </w:p>
+    <w:p>
+      <w:pPr>
+        <w:pStyle w:val="ListParagraph"/>
+        <w:numPr>
+          <w:ilvl w:val="0"/>
+          <w:numId w:val="3"/>
+        </w:numPr>
+        <w:tabs>
+          <w:tab w:val="left" w:pos="2746"/>
+        </w:tabs>
+        <w:rPr>
+          <w:b/>
+          <w:bCs/>
+          <w:noProof/>
+          <w:sz w:val="24"/>
+          <w:szCs w:val="24"/>
+          <w:lang w:val="es-419"/>
+        </w:rPr>
+      </w:pPr>
+      <w:r>
+        <w:rPr>
+          <w:noProof/>
+          <w:sz w:val="24"/>
+          <w:szCs w:val="24"/>
+        </w:rPr>
+        <w:t>Metodo de bisecci</w:t>
+      </w:r>
+      <w:r>
+        <w:rPr>
+          <w:noProof/>
+          <w:sz w:val="24"/>
+          <w:szCs w:val="24"/>
+          <w:lang w:val="es-419"/>
+        </w:rPr>
+        <w:t>ón</w:t>
+      </w:r>
+    </w:p>
+    <w:p>
+      <w:pPr>
+        <w:pStyle w:val="ListParagraph"/>
+        <w:numPr>
+          <w:ilvl w:val="1"/>
+          <w:numId w:val="3"/>
+        </w:numPr>
+        <w:tabs>
+          <w:tab w:val="left" w:pos="2746"/>
+        </w:tabs>
+        <w:rPr>
+          <w:b/>
+          <w:bCs/>
+          <w:noProof/>
+          <w:sz w:val="24"/>
+          <w:szCs w:val="24"/>
+          <w:lang w:val="es-419"/>
+        </w:rPr>
+      </w:pPr>
+      <w:r>
+        <w:rPr>
+          <w:b/>
+          <w:bCs/>
+          <w:noProof/>
+          <w:sz w:val="24"/>
+          <w:szCs w:val="24"/>
+          <w:lang w:val="es-419"/>
+        </w:rPr>
+        <w:t>Desventaja</w:t>
+      </w:r>
+      <w:r>
+        <w:rPr>
+          <w:b/>
+          <w:bCs/>
+          <w:noProof/>
+          <w:sz w:val="24"/>
+          <w:szCs w:val="24"/>
+          <w:lang w:val="es-419"/>
+        </w:rPr>
+        <w:t>s</w:t>
+      </w:r>
+      <w:r>
+        <w:rPr>
+          <w:b/>
+          <w:bCs/>
+          <w:noProof/>
+          <w:sz w:val="24"/>
+          <w:szCs w:val="24"/>
+          <w:lang w:val="es-419"/>
+        </w:rPr>
+        <w:t>.</w:t>
+      </w:r>
+      <w:r>
+        <w:rPr>
+          <w:noProof/>
+          <w:sz w:val="24"/>
+          <w:szCs w:val="24"/>
+          <w:lang w:val="es-419"/>
+        </w:rPr>
+        <w:t xml:space="preserve"> Es necesario conocer previamente el rango que contiene el 0 de la función</w:t>
+      </w:r>
+      <w:r>
+        <w:rPr>
+          <w:noProof/>
+          <w:sz w:val="24"/>
+          <w:szCs w:val="24"/>
+          <w:lang w:val="es-419"/>
+        </w:rPr>
+        <w:t xml:space="preserve">. Su performance es lento. </w:t>
+      </w:r>
+      <w:r>
+        <w:rPr>
+          <w:noProof/>
+          <w:sz w:val="24"/>
+          <w:szCs w:val="24"/>
+          <w:lang w:val="es-419"/>
+        </w:rPr>
+        <w:t>No permite encontrar múltiples raíces.</w:t>
+      </w:r>
+    </w:p>
+    <w:p>
+      <w:pPr>
+        <w:pStyle w:val="ListParagraph"/>
+        <w:numPr>
+          <w:ilvl w:val="1"/>
+          <w:numId w:val="3"/>
+        </w:numPr>
+        <w:tabs>
+          <w:tab w:val="left" w:pos="2746"/>
+        </w:tabs>
+        <w:rPr>
+          <w:b/>
+          <w:bCs/>
+          <w:noProof/>
+          <w:sz w:val="24"/>
+          <w:szCs w:val="24"/>
+          <w:lang w:val="es-419"/>
+        </w:rPr>
+      </w:pPr>
+      <w:r>
+        <w:rPr>
+          <w:b/>
+          <w:bCs/>
+          <w:noProof/>
+          <w:sz w:val="24"/>
+          <w:szCs w:val="24"/>
+          <w:lang w:val="es-419"/>
+        </w:rPr>
+        <w:t xml:space="preserve">Ventajas. </w:t>
+      </w:r>
+      <w:r>
+        <w:rPr>
+          <w:noProof/>
+          <w:sz w:val="24"/>
+          <w:szCs w:val="24"/>
+          <w:lang w:val="es-419"/>
+        </w:rPr>
+        <w:t xml:space="preserve">Una vez definido el rango el problema siempre converge. Es un algoritmo de fácil entendimiento. </w:t>
+      </w:r>
+    </w:p>
+    <w:p>
+      <w:pPr>
+        <w:pStyle w:val="ListParagraph"/>
+        <w:numPr>
+          <w:ilvl w:val="0"/>
+          <w:numId w:val="3"/>
+        </w:numPr>
+        <w:tabs>
+          <w:tab w:val="left" w:pos="2746"/>
+        </w:tabs>
+        <w:rPr>
+          <w:b/>
+          <w:bCs/>
+          <w:noProof/>
+          <w:sz w:val="24"/>
+          <w:szCs w:val="24"/>
+          <w:lang w:val="es-419"/>
+        </w:rPr>
+      </w:pPr>
+      <w:r>
+        <w:rPr>
+          <w:noProof/>
+          <w:sz w:val="24"/>
+          <w:szCs w:val="24"/>
+          <w:lang w:val="es-419"/>
+        </w:rPr>
+        <w:t>Método de newton</w:t>
+      </w:r>
+    </w:p>
+    <w:p>
+      <w:pPr>
+        <w:pStyle w:val="ListParagraph"/>
+        <w:numPr>
+          <w:ilvl w:val="1"/>
+          <w:numId w:val="3"/>
+        </w:numPr>
+        <w:tabs>
+          <w:tab w:val="left" w:pos="2746"/>
+        </w:tabs>
+        <w:rPr>
+          <w:b/>
+          <w:bCs/>
+          <w:noProof/>
+          <w:sz w:val="24"/>
+          <w:szCs w:val="24"/>
+          <w:lang w:val="es-419"/>
+        </w:rPr>
+      </w:pPr>
+      <w:r>
+        <w:rPr>
+          <w:b/>
+          <w:bCs/>
+          <w:noProof/>
+          <w:sz w:val="24"/>
+          <w:szCs w:val="24"/>
+          <w:lang w:val="es-419"/>
+        </w:rPr>
+        <w:t>Desventajas.</w:t>
+      </w:r>
+      <w:r>
+        <w:rPr>
+          <w:noProof/>
+          <w:sz w:val="24"/>
+          <w:szCs w:val="24"/>
+          <w:lang w:val="es-419"/>
+        </w:rPr>
+        <w:t xml:space="preserve"> Es necesario que la función sea derivable y conocer su derivada. Además, puede que no llegue a converger al quedarse en un loop. </w:t>
+      </w:r>
+      <w:r>
+        <w:rPr>
+          <w:noProof/>
+          <w:sz w:val="24"/>
+          <w:szCs w:val="24"/>
+          <w:lang w:val="es-419"/>
+        </w:rPr>
+        <w:t>No permite encontrar múltiples raíces.</w:t>
+      </w:r>
+    </w:p>
+    <w:p>
+      <w:pPr>
+        <w:pStyle w:val="ListParagraph"/>
+        <w:numPr>
+          <w:ilvl w:val="1"/>
+          <w:numId w:val="3"/>
+        </w:numPr>
+        <w:tabs>
+          <w:tab w:val="left" w:pos="2746"/>
+        </w:tabs>
+        <w:rPr>
+          <w:b/>
+          <w:bCs/>
+          <w:noProof/>
+          <w:sz w:val="24"/>
+          <w:szCs w:val="24"/>
+          <w:lang w:val="es-419"/>
+        </w:rPr>
+      </w:pPr>
+      <w:r>
+        <w:rPr>
+          <w:b/>
+          <w:bCs/>
+          <w:noProof/>
+          <w:sz w:val="24"/>
+          <w:szCs w:val="24"/>
+          <w:lang w:val="es-419"/>
+        </w:rPr>
+        <w:t xml:space="preserve">Ventajas. </w:t>
+      </w:r>
+      <w:r>
+        <w:rPr>
+          <w:noProof/>
+          <w:sz w:val="24"/>
+          <w:szCs w:val="24"/>
+          <w:lang w:val="es-419"/>
+        </w:rPr>
+        <w:t xml:space="preserve">Es un algoritmo con gran velocidad con respecto al método de bisección. </w:t>
       </w:r>
     </w:p>
     <w:p>
@@ -303,15 +704,47 @@
           <w:lang w:val="es-419"/>
         </w:rPr>
       </w:pPr>
-      <w:r>
-        <w:rPr>
-          <w:lang w:val="es-419"/>
-        </w:rPr>
-        <w:t>a</w:t>
-      </w:r>
+    </w:p>
+    <w:p>
+      <w:pPr>
+        <w:tabs>
+          <w:tab w:val="left" w:pos="2746"/>
+        </w:tabs>
+        <w:jc w:val="both"/>
+        <w:rPr>
+          <w:lang w:val="es-419"/>
+        </w:rPr>
+      </w:pPr>
+    </w:p>
+    <w:p>
+      <w:pPr>
+        <w:tabs>
+          <w:tab w:val="left" w:pos="2746"/>
+        </w:tabs>
+        <w:jc w:val="both"/>
+        <w:rPr>
+          <w:lang w:val="es-419"/>
+        </w:rPr>
+      </w:pPr>
+      <w:hyperlink r:id="rId10" w:history="1">
+        <w:r>
+          <w:rPr>
+            <w:rStyle w:val="Hyperlink"/>
+            <w:lang w:val="es-419"/>
+          </w:rPr>
+          <w:t>https://math.stackexchange.com/questions/1464795/what-are-the-difference-between-some-basic-numerical-root-finding-methods</w:t>
+        </w:r>
+      </w:hyperlink>
+    </w:p>
+    <w:p>
+      <w:pPr>
+        <w:rPr>
+          <w:lang w:val="es-419"/>
+        </w:rPr>
+      </w:pPr>
     </w:p>
     <w:sectPr>
-      <w:headerReference w:type="first" r:id="rId10"/>
+      <w:headerReference w:type="first" r:id="rId11"/>
       <w:pgSz w:w="12240" w:h="15840"/>
       <w:pgMar w:top="1440" w:right="1440" w:bottom="1440" w:left="1440" w:header="708" w:footer="708" w:gutter="0"/>
       <w:cols w:space="708"/>
@@ -442,7 +875,20 @@
         <w:lang w:val="es-419"/>
       </w:rPr>
       <w:tab/>
-      <w:t>Algoritmos para la ciencia de datos</w:t>
+    </w:r>
+    <w:proofErr w:type="gramStart"/>
+    <w:r>
+      <w:rPr>
+        <w:lang w:val="es-419"/>
+      </w:rPr>
+      <w:t>Algoritmos</w:t>
+    </w:r>
+    <w:proofErr w:type="gramEnd"/>
+    <w:r>
+      <w:rPr>
+        <w:lang w:val="es-419"/>
+      </w:rPr>
+      <w:t xml:space="preserve"> para la ciencia de datos</w:t>
     </w:r>
   </w:p>
   <w:p>
@@ -459,6 +905,119 @@
 <file path=word/numbering.xml><?xml version="1.0" encoding="utf-8"?>
 <w:numbering xmlns:wpc="http://schemas.microsoft.com/office/word/2010/wordprocessingCanvas" xmlns:cx="http://schemas.microsoft.com/office/drawing/2014/chartex" xmlns:cx1="http://schemas.microsoft.com/office/drawing/2015/9/8/chartex" xmlns:cx2="http://schemas.microsoft.com/office/drawing/2015/10/21/chartex" xmlns:cx3="http://schemas.microsoft.com/office/drawing/2016/5/9/chartex" xmlns:cx4="http://schemas.microsoft.com/office/drawing/2016/5/10/chartex" xmlns:cx5="http://schemas.microsoft.com/office/drawing/2016/5/11/chartex" xmlns:cx6="http://schemas.microsoft.com/office/drawing/2016/5/12/chartex" xmlns:cx7="http://schemas.microsoft.com/office/drawing/2016/5/13/chartex" xmlns:cx8="http://schemas.microsoft.com/office/drawing/2016/5/14/chartex" xmlns:mc="http://schemas.openxmlformats.org/markup-compatibility/2006" xmlns:aink="http://schemas.microsoft.com/office/drawing/2016/ink" xmlns:am3d="http://schemas.microsoft.com/office/drawing/2017/model3d" xmlns:o="urn:schemas-microsoft-com:office:office" xmlns:r="http://schemas.openxmlformats.org/officeDocument/2006/relationships" xmlns:m="http://schemas.openxmlformats.org/officeDocument/2006/math" xmlns:v="urn:schemas-microsoft-com:vml" xmlns:wp14="http://schemas.microsoft.com/office/word/2010/wordprocessingDrawing" xmlns:wp="http://schemas.openxmlformats.org/drawingml/2006/wordprocessingDrawing" xmlns:w10="urn:schemas-microsoft-com:office:word" xmlns:w="http://schemas.openxmlformats.org/wordprocessingml/2006/main" xmlns:w14="http://schemas.microsoft.com/office/word/2010/wordml" xmlns:w15="http://schemas.microsoft.com/office/word/2012/wordml" xmlns:w16cex="http://schemas.microsoft.com/office/word/2018/wordml/cex" xmlns:w16cid="http://schemas.microsoft.com/office/word/2016/wordml/cid" xmlns:w16="http://schemas.microsoft.com/office/word/2018/wordml" xmlns:w16sdtdh="http://schemas.microsoft.com/office/word/2020/wordml/sdtdatahash" xmlns:w16se="http://schemas.microsoft.com/office/word/2015/wordml/symex" xmlns:wpg="http://schemas.microsoft.com/office/word/2010/wordprocessingGroup" xmlns:wpi="http://schemas.microsoft.com/office/word/2010/wordprocessingInk" xmlns:wne="http://schemas.microsoft.com/office/word/2006/wordml" xmlns:wps="http://schemas.microsoft.com/office/word/2010/wordprocessingShape" mc:Ignorable="w14 w15 w16se w16cid w16 w16cex w16sdtdh wp14">
   <w:abstractNum w:abstractNumId="0" w15:restartNumberingAfterBreak="0">
+    <w:nsid w:val="3AB1514C"/>
+    <w:multiLevelType w:val="hybridMultilevel"/>
+    <w:tmpl w:val="0FC8D0C0"/>
+    <w:lvl w:ilvl="0" w:tplc="04090001">
+      <w:start w:val="1"/>
+      <w:numFmt w:val="bullet"/>
+      <w:lvlText w:val=""/>
+      <w:lvlJc w:val="left"/>
+      <w:pPr>
+        <w:ind w:left="720" w:hanging="360"/>
+      </w:pPr>
+      <w:rPr>
+        <w:rFonts w:ascii="Symbol" w:hAnsi="Symbol" w:hint="default"/>
+      </w:rPr>
+    </w:lvl>
+    <w:lvl w:ilvl="1" w:tplc="04090003">
+      <w:start w:val="1"/>
+      <w:numFmt w:val="bullet"/>
+      <w:lvlText w:val="o"/>
+      <w:lvlJc w:val="left"/>
+      <w:pPr>
+        <w:ind w:left="1440" w:hanging="360"/>
+      </w:pPr>
+      <w:rPr>
+        <w:rFonts w:ascii="Courier New" w:hAnsi="Courier New" w:cs="Courier New" w:hint="default"/>
+      </w:rPr>
+    </w:lvl>
+    <w:lvl w:ilvl="2" w:tplc="04090005" w:tentative="1">
+      <w:start w:val="1"/>
+      <w:numFmt w:val="bullet"/>
+      <w:lvlText w:val=""/>
+      <w:lvlJc w:val="left"/>
+      <w:pPr>
+        <w:ind w:left="2160" w:hanging="360"/>
+      </w:pPr>
+      <w:rPr>
+        <w:rFonts w:ascii="Wingdings" w:hAnsi="Wingdings" w:hint="default"/>
+      </w:rPr>
+    </w:lvl>
+    <w:lvl w:ilvl="3" w:tplc="04090001" w:tentative="1">
+      <w:start w:val="1"/>
+      <w:numFmt w:val="bullet"/>
+      <w:lvlText w:val=""/>
+      <w:lvlJc w:val="left"/>
+      <w:pPr>
+        <w:ind w:left="2880" w:hanging="360"/>
+      </w:pPr>
+      <w:rPr>
+        <w:rFonts w:ascii="Symbol" w:hAnsi="Symbol" w:hint="default"/>
+      </w:rPr>
+    </w:lvl>
+    <w:lvl w:ilvl="4" w:tplc="04090003" w:tentative="1">
+      <w:start w:val="1"/>
+      <w:numFmt w:val="bullet"/>
+      <w:lvlText w:val="o"/>
+      <w:lvlJc w:val="left"/>
+      <w:pPr>
+        <w:ind w:left="3600" w:hanging="360"/>
+      </w:pPr>
+      <w:rPr>
+        <w:rFonts w:ascii="Courier New" w:hAnsi="Courier New" w:cs="Courier New" w:hint="default"/>
+      </w:rPr>
+    </w:lvl>
+    <w:lvl w:ilvl="5" w:tplc="04090005" w:tentative="1">
+      <w:start w:val="1"/>
+      <w:numFmt w:val="bullet"/>
+      <w:lvlText w:val=""/>
+      <w:lvlJc w:val="left"/>
+      <w:pPr>
+        <w:ind w:left="4320" w:hanging="360"/>
+      </w:pPr>
+      <w:rPr>
+        <w:rFonts w:ascii="Wingdings" w:hAnsi="Wingdings" w:hint="default"/>
+      </w:rPr>
+    </w:lvl>
+    <w:lvl w:ilvl="6" w:tplc="04090001" w:tentative="1">
+      <w:start w:val="1"/>
+      <w:numFmt w:val="bullet"/>
+      <w:lvlText w:val=""/>
+      <w:lvlJc w:val="left"/>
+      <w:pPr>
+        <w:ind w:left="5040" w:hanging="360"/>
+      </w:pPr>
+      <w:rPr>
+        <w:rFonts w:ascii="Symbol" w:hAnsi="Symbol" w:hint="default"/>
+      </w:rPr>
+    </w:lvl>
+    <w:lvl w:ilvl="7" w:tplc="04090003" w:tentative="1">
+      <w:start w:val="1"/>
+      <w:numFmt w:val="bullet"/>
+      <w:lvlText w:val="o"/>
+      <w:lvlJc w:val="left"/>
+      <w:pPr>
+        <w:ind w:left="5760" w:hanging="360"/>
+      </w:pPr>
+      <w:rPr>
+        <w:rFonts w:ascii="Courier New" w:hAnsi="Courier New" w:cs="Courier New" w:hint="default"/>
+      </w:rPr>
+    </w:lvl>
+    <w:lvl w:ilvl="8" w:tplc="04090005" w:tentative="1">
+      <w:start w:val="1"/>
+      <w:numFmt w:val="bullet"/>
+      <w:lvlText w:val=""/>
+      <w:lvlJc w:val="left"/>
+      <w:pPr>
+        <w:ind w:left="6480" w:hanging="360"/>
+      </w:pPr>
+      <w:rPr>
+        <w:rFonts w:ascii="Wingdings" w:hAnsi="Wingdings" w:hint="default"/>
+      </w:rPr>
+    </w:lvl>
+  </w:abstractNum>
+  <w:abstractNum w:abstractNumId="1" w15:restartNumberingAfterBreak="0">
     <w:nsid w:val="6F2D63BE"/>
     <w:multiLevelType w:val="hybridMultilevel"/>
     <w:tmpl w:val="6A78DF02"/>
@@ -544,7 +1103,99 @@
       </w:pPr>
     </w:lvl>
   </w:abstractNum>
+  <w:abstractNum w:abstractNumId="2" w15:restartNumberingAfterBreak="0">
+    <w:nsid w:val="79A168BF"/>
+    <w:multiLevelType w:val="hybridMultilevel"/>
+    <w:tmpl w:val="7C5EA15E"/>
+    <w:lvl w:ilvl="0" w:tplc="0409000F">
+      <w:start w:val="1"/>
+      <w:numFmt w:val="decimal"/>
+      <w:lvlText w:val="%1."/>
+      <w:lvlJc w:val="left"/>
+      <w:pPr>
+        <w:ind w:left="720" w:hanging="360"/>
+      </w:pPr>
+    </w:lvl>
+    <w:lvl w:ilvl="1" w:tplc="04090019" w:tentative="1">
+      <w:start w:val="1"/>
+      <w:numFmt w:val="lowerLetter"/>
+      <w:lvlText w:val="%2."/>
+      <w:lvlJc w:val="left"/>
+      <w:pPr>
+        <w:ind w:left="1440" w:hanging="360"/>
+      </w:pPr>
+    </w:lvl>
+    <w:lvl w:ilvl="2" w:tplc="0409001B" w:tentative="1">
+      <w:start w:val="1"/>
+      <w:numFmt w:val="lowerRoman"/>
+      <w:lvlText w:val="%3."/>
+      <w:lvlJc w:val="right"/>
+      <w:pPr>
+        <w:ind w:left="2160" w:hanging="180"/>
+      </w:pPr>
+    </w:lvl>
+    <w:lvl w:ilvl="3" w:tplc="0409000F" w:tentative="1">
+      <w:start w:val="1"/>
+      <w:numFmt w:val="decimal"/>
+      <w:lvlText w:val="%4."/>
+      <w:lvlJc w:val="left"/>
+      <w:pPr>
+        <w:ind w:left="2880" w:hanging="360"/>
+      </w:pPr>
+    </w:lvl>
+    <w:lvl w:ilvl="4" w:tplc="04090019" w:tentative="1">
+      <w:start w:val="1"/>
+      <w:numFmt w:val="lowerLetter"/>
+      <w:lvlText w:val="%5."/>
+      <w:lvlJc w:val="left"/>
+      <w:pPr>
+        <w:ind w:left="3600" w:hanging="360"/>
+      </w:pPr>
+    </w:lvl>
+    <w:lvl w:ilvl="5" w:tplc="0409001B" w:tentative="1">
+      <w:start w:val="1"/>
+      <w:numFmt w:val="lowerRoman"/>
+      <w:lvlText w:val="%6."/>
+      <w:lvlJc w:val="right"/>
+      <w:pPr>
+        <w:ind w:left="4320" w:hanging="180"/>
+      </w:pPr>
+    </w:lvl>
+    <w:lvl w:ilvl="6" w:tplc="0409000F" w:tentative="1">
+      <w:start w:val="1"/>
+      <w:numFmt w:val="decimal"/>
+      <w:lvlText w:val="%7."/>
+      <w:lvlJc w:val="left"/>
+      <w:pPr>
+        <w:ind w:left="5040" w:hanging="360"/>
+      </w:pPr>
+    </w:lvl>
+    <w:lvl w:ilvl="7" w:tplc="04090019" w:tentative="1">
+      <w:start w:val="1"/>
+      <w:numFmt w:val="lowerLetter"/>
+      <w:lvlText w:val="%8."/>
+      <w:lvlJc w:val="left"/>
+      <w:pPr>
+        <w:ind w:left="5760" w:hanging="360"/>
+      </w:pPr>
+    </w:lvl>
+    <w:lvl w:ilvl="8" w:tplc="0409001B" w:tentative="1">
+      <w:start w:val="1"/>
+      <w:numFmt w:val="lowerRoman"/>
+      <w:lvlText w:val="%9."/>
+      <w:lvlJc w:val="right"/>
+      <w:pPr>
+        <w:ind w:left="6480" w:hanging="180"/>
+      </w:pPr>
+    </w:lvl>
+  </w:abstractNum>
   <w:num w:numId="1">
+    <w:abstractNumId w:val="1"/>
+  </w:num>
+  <w:num w:numId="2">
+    <w:abstractNumId w:val="2"/>
+  </w:num>
+  <w:num w:numId="3">
     <w:abstractNumId w:val="0"/>
   </w:num>
 </w:numbering>
@@ -1031,6 +1682,39 @@
       <w:contextualSpacing/>
     </w:pPr>
   </w:style>
+  <w:style w:type="character" w:styleId="PlaceholderText">
+    <w:name w:val="Placeholder Text"/>
+    <w:basedOn w:val="DefaultParagraphFont"/>
+    <w:uiPriority w:val="99"/>
+    <w:semiHidden/>
+    <w:rsid w:val="00B95264"/>
+    <w:rPr>
+      <w:color w:val="808080"/>
+    </w:rPr>
+  </w:style>
+  <w:style w:type="character" w:styleId="Hyperlink">
+    <w:name w:val="Hyperlink"/>
+    <w:basedOn w:val="DefaultParagraphFont"/>
+    <w:uiPriority w:val="99"/>
+    <w:unhideWhenUsed/>
+    <w:rsid w:val="0021638B"/>
+    <w:rPr>
+      <w:color w:val="0563C1" w:themeColor="hyperlink"/>
+      <w:u w:val="single"/>
+    </w:rPr>
+  </w:style>
+  <w:style w:type="character" w:styleId="UnresolvedMention">
+    <w:name w:val="Unresolved Mention"/>
+    <w:basedOn w:val="DefaultParagraphFont"/>
+    <w:uiPriority w:val="99"/>
+    <w:semiHidden/>
+    <w:unhideWhenUsed/>
+    <w:rsid w:val="0021638B"/>
+    <w:rPr>
+      <w:color w:val="605E5C"/>
+      <w:shd w:val="clear" w:color="auto" w:fill="E1DFDD"/>
+    </w:rPr>
+  </w:style>
 </w:styles>
 </file>
 

</xml_diff>

<commit_message>
Improved format equation function
</commit_message>
<xml_diff>
--- a/Lab2/Lab2_CarlosGarcia.docx
+++ b/Lab2/Lab2_CarlosGarcia.docx
@@ -100,6 +100,7 @@
         </w:tabs>
         <w:jc w:val="center"/>
         <w:rPr>
+          <w:rFonts w:eastAsiaTheme="minorEastAsia"/>
           <w:lang w:val="es-419"/>
         </w:rPr>
       </w:pPr>
@@ -206,6 +207,17 @@
           <w:tab w:val="left" w:pos="5553"/>
         </w:tabs>
         <w:rPr>
+          <w:rFonts w:eastAsiaTheme="minorEastAsia"/>
+          <w:lang w:val="es-419"/>
+        </w:rPr>
+      </w:pPr>
+    </w:p>
+    <w:p>
+      <w:pPr>
+        <w:tabs>
+          <w:tab w:val="left" w:pos="5553"/>
+        </w:tabs>
+        <w:rPr>
           <w:b/>
           <w:bCs/>
           <w:sz w:val="24"/>
@@ -221,9 +233,14 @@
           <w:szCs w:val="24"/>
           <w:lang w:val="es-419"/>
         </w:rPr>
-        <w:t>M</w:t>
-      </w:r>
-      <w:r>
+        <w:t>Resultados</w:t>
+      </w:r>
+    </w:p>
+    <w:p>
+      <w:pPr>
+        <w:tabs>
+          <w:tab w:val="left" w:pos="5553"/>
+        </w:tabs>
         <w:rPr>
           <w:b/>
           <w:bCs/>
@@ -231,105 +248,786 @@
           <w:szCs w:val="24"/>
           <w:lang w:val="es-419"/>
         </w:rPr>
-        <w:t>étodo de Bisección</w:t>
-      </w:r>
-    </w:p>
-    <w:p>
-      <w:pPr>
-        <w:tabs>
-          <w:tab w:val="left" w:pos="5553"/>
-        </w:tabs>
+      </w:pPr>
+      <w:r>
         <w:rPr>
           <w:b/>
           <w:bCs/>
           <w:sz w:val="24"/>
           <w:szCs w:val="24"/>
-        </w:rPr>
-      </w:pPr>
-      <w:r>
-        <w:rPr>
-          <w:noProof/>
-        </w:rPr>
-        <w:drawing>
-          <wp:inline distT="0" distB="0" distL="0" distR="0" wp14:anchorId="4ABA984F" wp14:editId="668D5A7D">
-            <wp:extent cx="6219469" cy="3394129"/>
-            <wp:effectExtent l="0" t="0" r="0" b="0"/>
-            <wp:docPr id="4" name="Picture 4" descr="Graphical user interface, application, table&#10;&#10;Description automatically generated"/>
-            <wp:cNvGraphicFramePr>
-              <a:graphicFrameLocks xmlns:a="http://schemas.openxmlformats.org/drawingml/2006/main" noChangeAspect="1"/>
-            </wp:cNvGraphicFramePr>
-            <a:graphic xmlns:a="http://schemas.openxmlformats.org/drawingml/2006/main">
-              <a:graphicData uri="http://schemas.openxmlformats.org/drawingml/2006/picture">
-                <pic:pic xmlns:pic="http://schemas.openxmlformats.org/drawingml/2006/picture">
-                  <pic:nvPicPr>
-                    <pic:cNvPr id="4" name="Picture 4" descr="Graphical user interface, application, table&#10;&#10;Description automatically generated"/>
-                    <pic:cNvPicPr/>
-                  </pic:nvPicPr>
-                  <pic:blipFill>
-                    <a:blip r:embed="rId8"/>
-                    <a:stretch>
-                      <a:fillRect/>
-                    </a:stretch>
-                  </pic:blipFill>
-                  <pic:spPr>
-                    <a:xfrm>
-                      <a:off x="0" y="0"/>
-                      <a:ext cx="6225501" cy="3397421"/>
-                    </a:xfrm>
-                    <a:prstGeom prst="rect">
-                      <a:avLst/>
-                    </a:prstGeom>
-                  </pic:spPr>
-                </pic:pic>
-              </a:graphicData>
-            </a:graphic>
-          </wp:inline>
-        </w:drawing>
+          <w:lang w:val="es-419"/>
+        </w:rPr>
+        <w:t>Método newton</w:t>
       </w:r>
     </w:p>
     <w:p>
       <w:pPr>
+        <w:pStyle w:val="ListParagraph"/>
+        <w:numPr>
+          <w:ilvl w:val="0"/>
+          <w:numId w:val="4"/>
+        </w:numPr>
         <w:tabs>
           <w:tab w:val="left" w:pos="5553"/>
         </w:tabs>
         <w:rPr>
+          <w:rFonts w:eastAsiaTheme="minorEastAsia"/>
+          <w:lang w:val="es-419"/>
+        </w:rPr>
+      </w:pPr>
+      <w:r>
+        <w:rPr>
+          <w:rFonts w:eastAsiaTheme="minorEastAsia"/>
           <w:b/>
           <w:bCs/>
-          <w:sz w:val="24"/>
-          <w:szCs w:val="24"/>
-          <w:lang w:val="es-419"/>
-        </w:rPr>
-      </w:pPr>
-      <w:r>
-        <w:rPr>
+          <w:lang w:val="es-419"/>
+        </w:rPr>
+        <w:t>X</w:t>
+      </w:r>
+      <w:r>
+        <w:rPr>
+          <w:rFonts w:eastAsiaTheme="minorEastAsia"/>
           <w:b/>
           <w:bCs/>
-          <w:sz w:val="24"/>
-          <w:szCs w:val="24"/>
-          <w:lang w:val="es-419"/>
-        </w:rPr>
-        <w:t>Método de Newton</w:t>
+          <w:vertAlign w:val="subscript"/>
+          <w:lang w:val="es-419"/>
+        </w:rPr>
+        <w:t>0</w:t>
+      </w:r>
+      <w:r>
+        <w:rPr>
+          <w:rFonts w:eastAsiaTheme="minorEastAsia"/>
+          <w:b/>
+          <w:bCs/>
+          <w:lang w:val="es-419"/>
+        </w:rPr>
+        <w:t xml:space="preserve"> =</w:t>
+      </w:r>
+      <w:r>
+        <w:rPr>
+          <w:rFonts w:eastAsiaTheme="minorEastAsia"/>
+          <w:lang w:val="es-419"/>
+        </w:rPr>
+        <w:t xml:space="preserve"> 1</w:t>
       </w:r>
     </w:p>
     <w:p>
       <w:pPr>
+        <w:pStyle w:val="ListParagraph"/>
+        <w:numPr>
+          <w:ilvl w:val="0"/>
+          <w:numId w:val="4"/>
+        </w:numPr>
         <w:tabs>
           <w:tab w:val="left" w:pos="5553"/>
         </w:tabs>
+        <w:rPr>
+          <w:rFonts w:eastAsiaTheme="minorEastAsia"/>
+          <w:lang w:val="es-419"/>
+        </w:rPr>
+      </w:pPr>
+      <w:r>
+        <w:rPr>
+          <w:rFonts w:eastAsiaTheme="minorEastAsia"/>
+          <w:b/>
+          <w:bCs/>
+          <w:lang w:val="es-419"/>
+        </w:rPr>
+        <w:t>Tolerancia =</w:t>
+      </w:r>
+      <w:r>
+        <w:rPr>
+          <w:rFonts w:eastAsiaTheme="minorEastAsia"/>
+          <w:lang w:val="es-419"/>
+        </w:rPr>
+        <w:t xml:space="preserve"> 0.001</w:t>
+      </w:r>
+    </w:p>
+    <w:p>
+      <w:pPr>
+        <w:pStyle w:val="ListParagraph"/>
+        <w:numPr>
+          <w:ilvl w:val="0"/>
+          <w:numId w:val="4"/>
+        </w:numPr>
+        <w:tabs>
+          <w:tab w:val="left" w:pos="5553"/>
+        </w:tabs>
+        <w:rPr>
+          <w:rFonts w:eastAsiaTheme="minorEastAsia"/>
+          <w:lang w:val="es-419"/>
+        </w:rPr>
+      </w:pPr>
+      <w:proofErr w:type="spellStart"/>
+      <w:r>
+        <w:rPr>
+          <w:rFonts w:eastAsiaTheme="minorEastAsia"/>
+          <w:b/>
+          <w:bCs/>
+          <w:lang w:val="es-419"/>
+        </w:rPr>
+        <w:t>K</w:t>
+      </w:r>
+      <w:r>
+        <w:rPr>
+          <w:rFonts w:eastAsiaTheme="minorEastAsia"/>
+          <w:b/>
+          <w:bCs/>
+          <w:vertAlign w:val="subscript"/>
+          <w:lang w:val="es-419"/>
+        </w:rPr>
+        <w:t>max</w:t>
+      </w:r>
+      <w:proofErr w:type="spellEnd"/>
+      <w:r>
+        <w:rPr>
+          <w:rFonts w:eastAsiaTheme="minorEastAsia"/>
+          <w:b/>
+          <w:bCs/>
+          <w:lang w:val="es-419"/>
+        </w:rPr>
+        <w:t xml:space="preserve"> =</w:t>
+      </w:r>
+      <w:r>
+        <w:rPr>
+          <w:rFonts w:eastAsiaTheme="minorEastAsia"/>
+          <w:lang w:val="es-419"/>
+        </w:rPr>
+        <w:t xml:space="preserve"> 30</w:t>
+      </w:r>
+    </w:p>
+    <w:p>
+      <w:pPr>
+        <w:tabs>
+          <w:tab w:val="left" w:pos="5553"/>
+        </w:tabs>
+        <w:rPr>
+          <w:rFonts w:eastAsiaTheme="minorEastAsia"/>
+          <w:lang w:val="es-419"/>
+        </w:rPr>
+      </w:pPr>
+    </w:p>
+    <w:tbl>
+      <w:tblPr>
+        <w:tblW w:w="3840" w:type="dxa"/>
         <w:jc w:val="center"/>
+        <w:tblLook w:val="04A0" w:firstRow="1" w:lastRow="0" w:firstColumn="1" w:lastColumn="0" w:noHBand="0" w:noVBand="1"/>
+      </w:tblPr>
+      <w:tblGrid>
+        <w:gridCol w:w="540"/>
+        <w:gridCol w:w="1277"/>
+        <w:gridCol w:w="2053"/>
+      </w:tblGrid>
+      <w:tr>
+        <w:trPr>
+          <w:trHeight w:val="300"/>
+          <w:jc w:val="center"/>
+        </w:trPr>
+        <w:tc>
+          <w:tcPr>
+            <w:tcW w:w="3840" w:type="dxa"/>
+            <w:gridSpan w:val="3"/>
+            <w:tcBorders>
+              <w:top w:val="single" w:sz="4" w:space="0" w:color="auto"/>
+              <w:left w:val="single" w:sz="4" w:space="0" w:color="auto"/>
+              <w:bottom w:val="single" w:sz="4" w:space="0" w:color="auto"/>
+              <w:right w:val="single" w:sz="4" w:space="0" w:color="auto"/>
+            </w:tcBorders>
+            <w:shd w:val="clear" w:color="000000" w:fill="1F4E78"/>
+            <w:noWrap/>
+            <w:vAlign w:val="bottom"/>
+            <w:hideMark/>
+          </w:tcPr>
+          <w:p>
+            <w:pPr>
+              <w:spacing w:after="0" w:line="240" w:lineRule="auto"/>
+              <w:jc w:val="center"/>
+              <w:rPr>
+                <w:rFonts w:ascii="Calibri" w:eastAsia="Times New Roman" w:hAnsi="Calibri" w:cs="Calibri"/>
+                <w:b/>
+                <w:bCs/>
+                <w:color w:val="FFFFFF"/>
+              </w:rPr>
+            </w:pPr>
+            <w:proofErr w:type="spellStart"/>
+            <w:r>
+              <w:rPr>
+                <w:rFonts w:ascii="Calibri" w:eastAsia="Times New Roman" w:hAnsi="Calibri" w:cs="Calibri"/>
+                <w:b/>
+                <w:bCs/>
+                <w:color w:val="FFFFFF"/>
+              </w:rPr>
+              <w:t>Metodo</w:t>
+            </w:r>
+            <w:proofErr w:type="spellEnd"/>
+            <w:r>
+              <w:rPr>
+                <w:rFonts w:ascii="Calibri" w:eastAsia="Times New Roman" w:hAnsi="Calibri" w:cs="Calibri"/>
+                <w:b/>
+                <w:bCs/>
+                <w:color w:val="FFFFFF"/>
+              </w:rPr>
+              <w:t xml:space="preserve"> Newton</w:t>
+            </w:r>
+          </w:p>
+        </w:tc>
+      </w:tr>
+      <w:tr>
+        <w:trPr>
+          <w:trHeight w:val="300"/>
+          <w:jc w:val="center"/>
+        </w:trPr>
+        <w:tc>
+          <w:tcPr>
+            <w:tcW w:w="510" w:type="dxa"/>
+            <w:tcBorders>
+              <w:top w:val="nil"/>
+              <w:left w:val="single" w:sz="4" w:space="0" w:color="auto"/>
+              <w:bottom w:val="single" w:sz="4" w:space="0" w:color="auto"/>
+              <w:right w:val="single" w:sz="4" w:space="0" w:color="auto"/>
+            </w:tcBorders>
+            <w:shd w:val="clear" w:color="000000" w:fill="AEAAAA"/>
+            <w:noWrap/>
+            <w:vAlign w:val="bottom"/>
+            <w:hideMark/>
+          </w:tcPr>
+          <w:p>
+            <w:pPr>
+              <w:spacing w:after="0" w:line="240" w:lineRule="auto"/>
+              <w:jc w:val="center"/>
+              <w:rPr>
+                <w:rFonts w:ascii="Calibri" w:eastAsia="Times New Roman" w:hAnsi="Calibri" w:cs="Calibri"/>
+                <w:b/>
+                <w:bCs/>
+                <w:color w:val="FFFFFF"/>
+              </w:rPr>
+            </w:pPr>
+            <w:proofErr w:type="spellStart"/>
+            <w:r>
+              <w:rPr>
+                <w:rFonts w:ascii="Calibri" w:eastAsia="Times New Roman" w:hAnsi="Calibri" w:cs="Calibri"/>
+                <w:b/>
+                <w:bCs/>
+                <w:color w:val="FFFFFF"/>
+              </w:rPr>
+              <w:t>Iter</w:t>
+            </w:r>
+            <w:proofErr w:type="spellEnd"/>
+          </w:p>
+        </w:tc>
+        <w:tc>
+          <w:tcPr>
+            <w:tcW w:w="1277" w:type="dxa"/>
+            <w:tcBorders>
+              <w:top w:val="nil"/>
+              <w:left w:val="nil"/>
+              <w:bottom w:val="single" w:sz="4" w:space="0" w:color="auto"/>
+              <w:right w:val="single" w:sz="4" w:space="0" w:color="auto"/>
+            </w:tcBorders>
+            <w:shd w:val="clear" w:color="000000" w:fill="AEAAAA"/>
+            <w:noWrap/>
+            <w:vAlign w:val="bottom"/>
+            <w:hideMark/>
+          </w:tcPr>
+          <w:p>
+            <w:pPr>
+              <w:spacing w:after="0" w:line="240" w:lineRule="auto"/>
+              <w:jc w:val="center"/>
+              <w:rPr>
+                <w:rFonts w:ascii="Calibri" w:eastAsia="Times New Roman" w:hAnsi="Calibri" w:cs="Calibri"/>
+                <w:b/>
+                <w:bCs/>
+                <w:color w:val="FFFFFF"/>
+              </w:rPr>
+            </w:pPr>
+            <w:proofErr w:type="spellStart"/>
+            <w:r>
+              <w:rPr>
+                <w:rFonts w:ascii="Calibri" w:eastAsia="Times New Roman" w:hAnsi="Calibri" w:cs="Calibri"/>
+                <w:b/>
+                <w:bCs/>
+                <w:color w:val="FFFFFF"/>
+              </w:rPr>
+              <w:t>Xn</w:t>
+            </w:r>
+            <w:proofErr w:type="spellEnd"/>
+          </w:p>
+        </w:tc>
+        <w:tc>
+          <w:tcPr>
+            <w:tcW w:w="2053" w:type="dxa"/>
+            <w:tcBorders>
+              <w:top w:val="nil"/>
+              <w:left w:val="nil"/>
+              <w:bottom w:val="single" w:sz="4" w:space="0" w:color="auto"/>
+              <w:right w:val="single" w:sz="4" w:space="0" w:color="auto"/>
+            </w:tcBorders>
+            <w:shd w:val="clear" w:color="000000" w:fill="AEAAAA"/>
+            <w:noWrap/>
+            <w:vAlign w:val="bottom"/>
+            <w:hideMark/>
+          </w:tcPr>
+          <w:p>
+            <w:pPr>
+              <w:spacing w:after="0" w:line="240" w:lineRule="auto"/>
+              <w:jc w:val="center"/>
+              <w:rPr>
+                <w:rFonts w:ascii="Calibri" w:eastAsia="Times New Roman" w:hAnsi="Calibri" w:cs="Calibri"/>
+                <w:b/>
+                <w:bCs/>
+                <w:color w:val="FFFFFF"/>
+              </w:rPr>
+            </w:pPr>
+            <w:r>
+              <w:rPr>
+                <w:rFonts w:ascii="Calibri" w:eastAsia="Times New Roman" w:hAnsi="Calibri" w:cs="Calibri"/>
+                <w:b/>
+                <w:bCs/>
+                <w:color w:val="FFFFFF"/>
+              </w:rPr>
+              <w:t>Error</w:t>
+            </w:r>
+          </w:p>
+        </w:tc>
+      </w:tr>
+      <w:tr>
+        <w:trPr>
+          <w:trHeight w:val="300"/>
+          <w:jc w:val="center"/>
+        </w:trPr>
+        <w:tc>
+          <w:tcPr>
+            <w:tcW w:w="510" w:type="dxa"/>
+            <w:tcBorders>
+              <w:top w:val="nil"/>
+              <w:left w:val="single" w:sz="4" w:space="0" w:color="auto"/>
+              <w:bottom w:val="single" w:sz="4" w:space="0" w:color="auto"/>
+              <w:right w:val="single" w:sz="4" w:space="0" w:color="auto"/>
+            </w:tcBorders>
+            <w:shd w:val="clear" w:color="auto" w:fill="auto"/>
+            <w:noWrap/>
+            <w:vAlign w:val="bottom"/>
+            <w:hideMark/>
+          </w:tcPr>
+          <w:p>
+            <w:pPr>
+              <w:spacing w:after="0" w:line="240" w:lineRule="auto"/>
+              <w:jc w:val="center"/>
+              <w:rPr>
+                <w:rFonts w:ascii="Calibri" w:eastAsia="Times New Roman" w:hAnsi="Calibri" w:cs="Calibri"/>
+                <w:color w:val="000000"/>
+              </w:rPr>
+            </w:pPr>
+            <w:r>
+              <w:rPr>
+                <w:rFonts w:ascii="Calibri" w:eastAsia="Times New Roman" w:hAnsi="Calibri" w:cs="Calibri"/>
+                <w:color w:val="000000"/>
+              </w:rPr>
+              <w:t>1</w:t>
+            </w:r>
+          </w:p>
+        </w:tc>
+        <w:tc>
+          <w:tcPr>
+            <w:tcW w:w="1277" w:type="dxa"/>
+            <w:tcBorders>
+              <w:top w:val="nil"/>
+              <w:left w:val="nil"/>
+              <w:bottom w:val="single" w:sz="4" w:space="0" w:color="auto"/>
+              <w:right w:val="single" w:sz="4" w:space="0" w:color="auto"/>
+            </w:tcBorders>
+            <w:shd w:val="clear" w:color="auto" w:fill="auto"/>
+            <w:noWrap/>
+            <w:vAlign w:val="bottom"/>
+            <w:hideMark/>
+          </w:tcPr>
+          <w:p>
+            <w:pPr>
+              <w:spacing w:after="0" w:line="240" w:lineRule="auto"/>
+              <w:jc w:val="center"/>
+              <w:rPr>
+                <w:rFonts w:ascii="Calibri" w:eastAsia="Times New Roman" w:hAnsi="Calibri" w:cs="Calibri"/>
+                <w:color w:val="000000"/>
+              </w:rPr>
+            </w:pPr>
+            <w:r>
+              <w:rPr>
+                <w:rFonts w:ascii="Calibri" w:eastAsia="Times New Roman" w:hAnsi="Calibri" w:cs="Calibri"/>
+                <w:color w:val="000000"/>
+              </w:rPr>
+              <w:t>-5.20E-12</w:t>
+            </w:r>
+          </w:p>
+        </w:tc>
+        <w:tc>
+          <w:tcPr>
+            <w:tcW w:w="2053" w:type="dxa"/>
+            <w:tcBorders>
+              <w:top w:val="nil"/>
+              <w:left w:val="nil"/>
+              <w:bottom w:val="single" w:sz="4" w:space="0" w:color="auto"/>
+              <w:right w:val="single" w:sz="4" w:space="0" w:color="auto"/>
+            </w:tcBorders>
+            <w:shd w:val="clear" w:color="auto" w:fill="auto"/>
+            <w:noWrap/>
+            <w:vAlign w:val="bottom"/>
+            <w:hideMark/>
+          </w:tcPr>
+          <w:p>
+            <w:pPr>
+              <w:spacing w:after="0" w:line="240" w:lineRule="auto"/>
+              <w:jc w:val="center"/>
+              <w:rPr>
+                <w:rFonts w:ascii="Calibri" w:eastAsia="Times New Roman" w:hAnsi="Calibri" w:cs="Calibri"/>
+                <w:color w:val="000000"/>
+              </w:rPr>
+            </w:pPr>
+            <w:r>
+              <w:rPr>
+                <w:rFonts w:ascii="Calibri" w:eastAsia="Times New Roman" w:hAnsi="Calibri" w:cs="Calibri"/>
+                <w:color w:val="000000"/>
+              </w:rPr>
+              <w:t>4.71828182846</w:t>
+            </w:r>
+          </w:p>
+        </w:tc>
+      </w:tr>
+      <w:tr>
+        <w:trPr>
+          <w:trHeight w:val="300"/>
+          <w:jc w:val="center"/>
+        </w:trPr>
+        <w:tc>
+          <w:tcPr>
+            <w:tcW w:w="510" w:type="dxa"/>
+            <w:tcBorders>
+              <w:top w:val="nil"/>
+              <w:left w:val="single" w:sz="4" w:space="0" w:color="auto"/>
+              <w:bottom w:val="single" w:sz="4" w:space="0" w:color="auto"/>
+              <w:right w:val="single" w:sz="4" w:space="0" w:color="auto"/>
+            </w:tcBorders>
+            <w:shd w:val="clear" w:color="auto" w:fill="auto"/>
+            <w:noWrap/>
+            <w:vAlign w:val="bottom"/>
+            <w:hideMark/>
+          </w:tcPr>
+          <w:p>
+            <w:pPr>
+              <w:spacing w:after="0" w:line="240" w:lineRule="auto"/>
+              <w:jc w:val="center"/>
+              <w:rPr>
+                <w:rFonts w:ascii="Calibri" w:eastAsia="Times New Roman" w:hAnsi="Calibri" w:cs="Calibri"/>
+                <w:color w:val="000000"/>
+              </w:rPr>
+            </w:pPr>
+            <w:r>
+              <w:rPr>
+                <w:rFonts w:ascii="Calibri" w:eastAsia="Times New Roman" w:hAnsi="Calibri" w:cs="Calibri"/>
+                <w:color w:val="000000"/>
+              </w:rPr>
+              <w:t>2</w:t>
+            </w:r>
+          </w:p>
+        </w:tc>
+        <w:tc>
+          <w:tcPr>
+            <w:tcW w:w="1277" w:type="dxa"/>
+            <w:tcBorders>
+              <w:top w:val="nil"/>
+              <w:left w:val="nil"/>
+              <w:bottom w:val="single" w:sz="4" w:space="0" w:color="auto"/>
+              <w:right w:val="single" w:sz="4" w:space="0" w:color="auto"/>
+            </w:tcBorders>
+            <w:shd w:val="clear" w:color="auto" w:fill="auto"/>
+            <w:noWrap/>
+            <w:vAlign w:val="bottom"/>
+            <w:hideMark/>
+          </w:tcPr>
+          <w:p>
+            <w:pPr>
+              <w:spacing w:after="0" w:line="240" w:lineRule="auto"/>
+              <w:jc w:val="center"/>
+              <w:rPr>
+                <w:rFonts w:ascii="Calibri" w:eastAsia="Times New Roman" w:hAnsi="Calibri" w:cs="Calibri"/>
+                <w:color w:val="000000"/>
+              </w:rPr>
+            </w:pPr>
+            <w:r>
+              <w:rPr>
+                <w:rFonts w:ascii="Calibri" w:eastAsia="Times New Roman" w:hAnsi="Calibri" w:cs="Calibri"/>
+                <w:color w:val="000000"/>
+              </w:rPr>
+              <w:t>-0.33333</w:t>
+            </w:r>
+          </w:p>
+        </w:tc>
+        <w:tc>
+          <w:tcPr>
+            <w:tcW w:w="2053" w:type="dxa"/>
+            <w:tcBorders>
+              <w:top w:val="nil"/>
+              <w:left w:val="nil"/>
+              <w:bottom w:val="single" w:sz="4" w:space="0" w:color="auto"/>
+              <w:right w:val="single" w:sz="4" w:space="0" w:color="auto"/>
+            </w:tcBorders>
+            <w:shd w:val="clear" w:color="auto" w:fill="auto"/>
+            <w:noWrap/>
+            <w:vAlign w:val="bottom"/>
+            <w:hideMark/>
+          </w:tcPr>
+          <w:p>
+            <w:pPr>
+              <w:spacing w:after="0" w:line="240" w:lineRule="auto"/>
+              <w:jc w:val="center"/>
+              <w:rPr>
+                <w:rFonts w:ascii="Calibri" w:eastAsia="Times New Roman" w:hAnsi="Calibri" w:cs="Calibri"/>
+                <w:color w:val="000000"/>
+              </w:rPr>
+            </w:pPr>
+            <w:r>
+              <w:rPr>
+                <w:rFonts w:ascii="Calibri" w:eastAsia="Times New Roman" w:hAnsi="Calibri" w:cs="Calibri"/>
+                <w:color w:val="000000"/>
+              </w:rPr>
+              <w:t>0.99999999998</w:t>
+            </w:r>
+          </w:p>
+        </w:tc>
+      </w:tr>
+      <w:tr>
+        <w:trPr>
+          <w:trHeight w:val="300"/>
+          <w:jc w:val="center"/>
+        </w:trPr>
+        <w:tc>
+          <w:tcPr>
+            <w:tcW w:w="510" w:type="dxa"/>
+            <w:tcBorders>
+              <w:top w:val="nil"/>
+              <w:left w:val="single" w:sz="4" w:space="0" w:color="auto"/>
+              <w:bottom w:val="single" w:sz="4" w:space="0" w:color="auto"/>
+              <w:right w:val="single" w:sz="4" w:space="0" w:color="auto"/>
+            </w:tcBorders>
+            <w:shd w:val="clear" w:color="auto" w:fill="auto"/>
+            <w:noWrap/>
+            <w:vAlign w:val="bottom"/>
+            <w:hideMark/>
+          </w:tcPr>
+          <w:p>
+            <w:pPr>
+              <w:spacing w:after="0" w:line="240" w:lineRule="auto"/>
+              <w:jc w:val="center"/>
+              <w:rPr>
+                <w:rFonts w:ascii="Calibri" w:eastAsia="Times New Roman" w:hAnsi="Calibri" w:cs="Calibri"/>
+                <w:color w:val="000000"/>
+              </w:rPr>
+            </w:pPr>
+            <w:r>
+              <w:rPr>
+                <w:rFonts w:ascii="Calibri" w:eastAsia="Times New Roman" w:hAnsi="Calibri" w:cs="Calibri"/>
+                <w:color w:val="000000"/>
+              </w:rPr>
+              <w:t>3</w:t>
+            </w:r>
+          </w:p>
+        </w:tc>
+        <w:tc>
+          <w:tcPr>
+            <w:tcW w:w="1277" w:type="dxa"/>
+            <w:tcBorders>
+              <w:top w:val="nil"/>
+              <w:left w:val="nil"/>
+              <w:bottom w:val="single" w:sz="4" w:space="0" w:color="auto"/>
+              <w:right w:val="single" w:sz="4" w:space="0" w:color="auto"/>
+            </w:tcBorders>
+            <w:shd w:val="clear" w:color="auto" w:fill="auto"/>
+            <w:noWrap/>
+            <w:vAlign w:val="bottom"/>
+            <w:hideMark/>
+          </w:tcPr>
+          <w:p>
+            <w:pPr>
+              <w:spacing w:after="0" w:line="240" w:lineRule="auto"/>
+              <w:jc w:val="center"/>
+              <w:rPr>
+                <w:rFonts w:ascii="Calibri" w:eastAsia="Times New Roman" w:hAnsi="Calibri" w:cs="Calibri"/>
+                <w:color w:val="000000"/>
+              </w:rPr>
+            </w:pPr>
+            <w:r>
+              <w:rPr>
+                <w:rFonts w:ascii="Calibri" w:eastAsia="Times New Roman" w:hAnsi="Calibri" w:cs="Calibri"/>
+                <w:color w:val="000000"/>
+              </w:rPr>
+              <w:t>-0.35169</w:t>
+            </w:r>
+          </w:p>
+        </w:tc>
+        <w:tc>
+          <w:tcPr>
+            <w:tcW w:w="2053" w:type="dxa"/>
+            <w:tcBorders>
+              <w:top w:val="nil"/>
+              <w:left w:val="nil"/>
+              <w:bottom w:val="single" w:sz="4" w:space="0" w:color="auto"/>
+              <w:right w:val="single" w:sz="4" w:space="0" w:color="auto"/>
+            </w:tcBorders>
+            <w:shd w:val="clear" w:color="auto" w:fill="auto"/>
+            <w:noWrap/>
+            <w:vAlign w:val="bottom"/>
+            <w:hideMark/>
+          </w:tcPr>
+          <w:p>
+            <w:pPr>
+              <w:spacing w:after="0" w:line="240" w:lineRule="auto"/>
+              <w:jc w:val="center"/>
+              <w:rPr>
+                <w:rFonts w:ascii="Calibri" w:eastAsia="Times New Roman" w:hAnsi="Calibri" w:cs="Calibri"/>
+                <w:color w:val="000000"/>
+              </w:rPr>
+            </w:pPr>
+            <w:r>
+              <w:rPr>
+                <w:rFonts w:ascii="Calibri" w:eastAsia="Times New Roman" w:hAnsi="Calibri" w:cs="Calibri"/>
+                <w:color w:val="000000"/>
+              </w:rPr>
+              <w:t>0.04986464390</w:t>
+            </w:r>
+          </w:p>
+        </w:tc>
+      </w:tr>
+      <w:tr>
+        <w:trPr>
+          <w:trHeight w:val="300"/>
+          <w:jc w:val="center"/>
+        </w:trPr>
+        <w:tc>
+          <w:tcPr>
+            <w:tcW w:w="510" w:type="dxa"/>
+            <w:tcBorders>
+              <w:top w:val="nil"/>
+              <w:left w:val="single" w:sz="4" w:space="0" w:color="auto"/>
+              <w:bottom w:val="single" w:sz="4" w:space="0" w:color="auto"/>
+              <w:right w:val="single" w:sz="4" w:space="0" w:color="auto"/>
+            </w:tcBorders>
+            <w:shd w:val="clear" w:color="auto" w:fill="auto"/>
+            <w:noWrap/>
+            <w:vAlign w:val="bottom"/>
+            <w:hideMark/>
+          </w:tcPr>
+          <w:p>
+            <w:pPr>
+              <w:spacing w:after="0" w:line="240" w:lineRule="auto"/>
+              <w:jc w:val="center"/>
+              <w:rPr>
+                <w:rFonts w:ascii="Calibri" w:eastAsia="Times New Roman" w:hAnsi="Calibri" w:cs="Calibri"/>
+                <w:color w:val="000000"/>
+              </w:rPr>
+            </w:pPr>
+            <w:r>
+              <w:rPr>
+                <w:rFonts w:ascii="Calibri" w:eastAsia="Times New Roman" w:hAnsi="Calibri" w:cs="Calibri"/>
+                <w:color w:val="000000"/>
+              </w:rPr>
+              <w:t>4</w:t>
+            </w:r>
+          </w:p>
+        </w:tc>
+        <w:tc>
+          <w:tcPr>
+            <w:tcW w:w="1277" w:type="dxa"/>
+            <w:tcBorders>
+              <w:top w:val="nil"/>
+              <w:left w:val="nil"/>
+              <w:bottom w:val="single" w:sz="4" w:space="0" w:color="auto"/>
+              <w:right w:val="single" w:sz="4" w:space="0" w:color="auto"/>
+            </w:tcBorders>
+            <w:shd w:val="clear" w:color="auto" w:fill="auto"/>
+            <w:noWrap/>
+            <w:vAlign w:val="bottom"/>
+            <w:hideMark/>
+          </w:tcPr>
+          <w:p>
+            <w:pPr>
+              <w:spacing w:after="0" w:line="240" w:lineRule="auto"/>
+              <w:jc w:val="center"/>
+              <w:rPr>
+                <w:rFonts w:ascii="Calibri" w:eastAsia="Times New Roman" w:hAnsi="Calibri" w:cs="Calibri"/>
+                <w:color w:val="000000"/>
+              </w:rPr>
+            </w:pPr>
+            <w:r>
+              <w:rPr>
+                <w:rFonts w:ascii="Calibri" w:eastAsia="Times New Roman" w:hAnsi="Calibri" w:cs="Calibri"/>
+                <w:color w:val="000000"/>
+              </w:rPr>
+              <w:t>-0.35173</w:t>
+            </w:r>
+          </w:p>
+        </w:tc>
+        <w:tc>
+          <w:tcPr>
+            <w:tcW w:w="2053" w:type="dxa"/>
+            <w:tcBorders>
+              <w:top w:val="nil"/>
+              <w:left w:val="nil"/>
+              <w:bottom w:val="single" w:sz="4" w:space="0" w:color="auto"/>
+              <w:right w:val="single" w:sz="4" w:space="0" w:color="auto"/>
+            </w:tcBorders>
+            <w:shd w:val="clear" w:color="auto" w:fill="auto"/>
+            <w:noWrap/>
+            <w:vAlign w:val="bottom"/>
+            <w:hideMark/>
+          </w:tcPr>
+          <w:p>
+            <w:pPr>
+              <w:spacing w:after="0" w:line="240" w:lineRule="auto"/>
+              <w:jc w:val="center"/>
+              <w:rPr>
+                <w:rFonts w:ascii="Calibri" w:eastAsia="Times New Roman" w:hAnsi="Calibri" w:cs="Calibri"/>
+                <w:color w:val="000000"/>
+              </w:rPr>
+            </w:pPr>
+            <w:r>
+              <w:rPr>
+                <w:rFonts w:ascii="Calibri" w:eastAsia="Times New Roman" w:hAnsi="Calibri" w:cs="Calibri"/>
+                <w:color w:val="000000"/>
+              </w:rPr>
+              <w:t>0.00011997975</w:t>
+            </w:r>
+          </w:p>
+        </w:tc>
+      </w:tr>
+    </w:tbl>
+    <w:p>
+      <w:pPr>
+        <w:tabs>
+          <w:tab w:val="left" w:pos="5553"/>
+        </w:tabs>
+        <w:rPr>
+          <w:rFonts w:eastAsiaTheme="minorEastAsia"/>
+          <w:lang w:val="es-419"/>
+        </w:rPr>
+      </w:pPr>
+    </w:p>
+    <w:p>
+      <w:pPr>
+        <w:tabs>
+          <w:tab w:val="left" w:pos="5553"/>
+        </w:tabs>
+        <w:rPr>
+          <w:rFonts w:eastAsiaTheme="minorEastAsia"/>
+          <w:lang w:val="es-419"/>
+        </w:rPr>
+      </w:pPr>
+      <w:r>
         <w:rPr>
           <w:noProof/>
-          <w:lang w:val="es-419"/>
-        </w:rPr>
-      </w:pPr>
-      <w:r>
-        <w:rPr>
-          <w:noProof/>
         </w:rPr>
         <w:drawing>
-          <wp:inline distT="0" distB="0" distL="0" distR="0" wp14:anchorId="2CFD6DA2" wp14:editId="4F5F6570">
-            <wp:extent cx="6339702" cy="2688955"/>
-            <wp:effectExtent l="0" t="0" r="4445" b="0"/>
+          <wp:inline distT="0" distB="0" distL="0" distR="0" wp14:anchorId="7F05F4AB" wp14:editId="55EFFF72">
+            <wp:extent cx="5943600" cy="2520721"/>
+            <wp:effectExtent l="0" t="0" r="0" b="0"/>
             <wp:docPr id="5" name="Picture 5" descr="Graphical user interface, application&#10;&#10;Description automatically generated"/>
             <wp:cNvGraphicFramePr>
               <a:graphicFrameLocks xmlns:a="http://schemas.openxmlformats.org/drawingml/2006/main" noChangeAspect="1"/>
@@ -342,7 +1040,7 @@
                     <pic:cNvPicPr/>
                   </pic:nvPicPr>
                   <pic:blipFill>
-                    <a:blip r:embed="rId9"/>
+                    <a:blip r:embed="rId8"/>
                     <a:stretch>
                       <a:fillRect/>
                     </a:stretch>
@@ -350,7 +1048,7 @@
                   <pic:spPr>
                     <a:xfrm>
                       <a:off x="0" y="0"/>
-                      <a:ext cx="6349912" cy="2693286"/>
+                      <a:ext cx="5943600" cy="2520721"/>
                     </a:xfrm>
                     <a:prstGeom prst="rect">
                       <a:avLst/>
@@ -362,6 +1060,1600 @@
           </wp:inline>
         </w:drawing>
       </w:r>
+    </w:p>
+    <w:p>
+      <w:pPr>
+        <w:tabs>
+          <w:tab w:val="left" w:pos="5553"/>
+        </w:tabs>
+        <w:rPr>
+          <w:rFonts w:eastAsiaTheme="minorEastAsia"/>
+          <w:lang w:val="es-419"/>
+        </w:rPr>
+      </w:pPr>
+    </w:p>
+    <w:p>
+      <w:pPr>
+        <w:tabs>
+          <w:tab w:val="left" w:pos="5553"/>
+        </w:tabs>
+        <w:rPr>
+          <w:rFonts w:eastAsiaTheme="minorEastAsia"/>
+          <w:lang w:val="es-419"/>
+        </w:rPr>
+      </w:pPr>
+    </w:p>
+    <w:p>
+      <w:pPr>
+        <w:tabs>
+          <w:tab w:val="left" w:pos="5553"/>
+        </w:tabs>
+        <w:rPr>
+          <w:rFonts w:eastAsiaTheme="minorEastAsia"/>
+          <w:lang w:val="es-419"/>
+        </w:rPr>
+      </w:pPr>
+    </w:p>
+    <w:p>
+      <w:pPr>
+        <w:tabs>
+          <w:tab w:val="left" w:pos="5553"/>
+        </w:tabs>
+        <w:rPr>
+          <w:b/>
+          <w:bCs/>
+          <w:sz w:val="24"/>
+          <w:szCs w:val="24"/>
+          <w:lang w:val="es-419"/>
+        </w:rPr>
+      </w:pPr>
+      <w:r>
+        <w:rPr>
+          <w:b/>
+          <w:bCs/>
+          <w:sz w:val="24"/>
+          <w:szCs w:val="24"/>
+          <w:lang w:val="es-419"/>
+        </w:rPr>
+        <w:lastRenderedPageBreak/>
+        <w:t>Método de Bisección</w:t>
+      </w:r>
+    </w:p>
+    <w:p>
+      <w:pPr>
+        <w:pStyle w:val="ListParagraph"/>
+        <w:numPr>
+          <w:ilvl w:val="0"/>
+          <w:numId w:val="4"/>
+        </w:numPr>
+        <w:tabs>
+          <w:tab w:val="left" w:pos="5553"/>
+        </w:tabs>
+        <w:rPr>
+          <w:rFonts w:eastAsiaTheme="minorEastAsia"/>
+          <w:lang w:val="es-419"/>
+        </w:rPr>
+      </w:pPr>
+      <w:r>
+        <w:rPr>
+          <w:rFonts w:eastAsiaTheme="minorEastAsia"/>
+          <w:b/>
+          <w:bCs/>
+          <w:lang w:val="es-419"/>
+        </w:rPr>
+        <w:t>[a, b]</w:t>
+      </w:r>
+      <w:r>
+        <w:rPr>
+          <w:rFonts w:eastAsiaTheme="minorEastAsia"/>
+          <w:b/>
+          <w:bCs/>
+          <w:lang w:val="es-419"/>
+        </w:rPr>
+        <w:t xml:space="preserve"> =</w:t>
+      </w:r>
+      <w:r>
+        <w:rPr>
+          <w:rFonts w:eastAsiaTheme="minorEastAsia"/>
+          <w:lang w:val="es-419"/>
+        </w:rPr>
+        <w:t xml:space="preserve"> </w:t>
+      </w:r>
+      <w:r>
+        <w:rPr>
+          <w:rFonts w:eastAsiaTheme="minorEastAsia"/>
+          <w:lang w:val="es-419"/>
+        </w:rPr>
+        <w:t>[-2, 1]</w:t>
+      </w:r>
+    </w:p>
+    <w:p>
+      <w:pPr>
+        <w:pStyle w:val="ListParagraph"/>
+        <w:numPr>
+          <w:ilvl w:val="0"/>
+          <w:numId w:val="4"/>
+        </w:numPr>
+        <w:tabs>
+          <w:tab w:val="left" w:pos="5553"/>
+        </w:tabs>
+        <w:rPr>
+          <w:rFonts w:eastAsiaTheme="minorEastAsia"/>
+          <w:lang w:val="es-419"/>
+        </w:rPr>
+      </w:pPr>
+      <w:r>
+        <w:rPr>
+          <w:rFonts w:eastAsiaTheme="minorEastAsia"/>
+          <w:b/>
+          <w:bCs/>
+          <w:lang w:val="es-419"/>
+        </w:rPr>
+        <w:t>Tolerancia =</w:t>
+      </w:r>
+      <w:r>
+        <w:rPr>
+          <w:rFonts w:eastAsiaTheme="minorEastAsia"/>
+          <w:lang w:val="es-419"/>
+        </w:rPr>
+        <w:t xml:space="preserve"> 0.001</w:t>
+      </w:r>
+    </w:p>
+    <w:p>
+      <w:pPr>
+        <w:pStyle w:val="ListParagraph"/>
+        <w:numPr>
+          <w:ilvl w:val="0"/>
+          <w:numId w:val="4"/>
+        </w:numPr>
+        <w:tabs>
+          <w:tab w:val="left" w:pos="5553"/>
+        </w:tabs>
+        <w:rPr>
+          <w:rFonts w:eastAsiaTheme="minorEastAsia"/>
+          <w:lang w:val="es-419"/>
+        </w:rPr>
+      </w:pPr>
+      <w:proofErr w:type="spellStart"/>
+      <w:r>
+        <w:rPr>
+          <w:rFonts w:eastAsiaTheme="minorEastAsia"/>
+          <w:b/>
+          <w:bCs/>
+          <w:lang w:val="es-419"/>
+        </w:rPr>
+        <w:t>K</w:t>
+      </w:r>
+      <w:r>
+        <w:rPr>
+          <w:rFonts w:eastAsiaTheme="minorEastAsia"/>
+          <w:b/>
+          <w:bCs/>
+          <w:vertAlign w:val="subscript"/>
+          <w:lang w:val="es-419"/>
+        </w:rPr>
+        <w:t>max</w:t>
+      </w:r>
+      <w:proofErr w:type="spellEnd"/>
+      <w:r>
+        <w:rPr>
+          <w:rFonts w:eastAsiaTheme="minorEastAsia"/>
+          <w:b/>
+          <w:bCs/>
+          <w:lang w:val="es-419"/>
+        </w:rPr>
+        <w:t xml:space="preserve"> =</w:t>
+      </w:r>
+      <w:r>
+        <w:rPr>
+          <w:rFonts w:eastAsiaTheme="minorEastAsia"/>
+          <w:lang w:val="es-419"/>
+        </w:rPr>
+        <w:t xml:space="preserve"> 30</w:t>
+      </w:r>
+    </w:p>
+    <w:p>
+      <w:pPr>
+        <w:tabs>
+          <w:tab w:val="left" w:pos="5553"/>
+        </w:tabs>
+        <w:rPr>
+          <w:rFonts w:eastAsiaTheme="minorEastAsia"/>
+          <w:lang w:val="es-419"/>
+        </w:rPr>
+      </w:pPr>
+    </w:p>
+    <w:tbl>
+      <w:tblPr>
+        <w:tblW w:w="2880" w:type="dxa"/>
+        <w:jc w:val="center"/>
+        <w:tblLook w:val="04A0" w:firstRow="1" w:lastRow="0" w:firstColumn="1" w:lastColumn="0" w:noHBand="0" w:noVBand="1"/>
+      </w:tblPr>
+      <w:tblGrid>
+        <w:gridCol w:w="540"/>
+        <w:gridCol w:w="1159"/>
+        <w:gridCol w:w="1222"/>
+      </w:tblGrid>
+      <w:tr>
+        <w:trPr>
+          <w:trHeight w:val="300"/>
+          <w:jc w:val="center"/>
+        </w:trPr>
+        <w:tc>
+          <w:tcPr>
+            <w:tcW w:w="2880" w:type="dxa"/>
+            <w:gridSpan w:val="3"/>
+            <w:tcBorders>
+              <w:top w:val="single" w:sz="4" w:space="0" w:color="auto"/>
+              <w:left w:val="single" w:sz="4" w:space="0" w:color="auto"/>
+              <w:bottom w:val="single" w:sz="4" w:space="0" w:color="auto"/>
+              <w:right w:val="single" w:sz="4" w:space="0" w:color="auto"/>
+            </w:tcBorders>
+            <w:shd w:val="clear" w:color="000000" w:fill="1F4E78"/>
+            <w:noWrap/>
+            <w:vAlign w:val="bottom"/>
+            <w:hideMark/>
+          </w:tcPr>
+          <w:p>
+            <w:pPr>
+              <w:spacing w:after="0" w:line="240" w:lineRule="auto"/>
+              <w:jc w:val="center"/>
+              <w:rPr>
+                <w:rFonts w:ascii="Calibri" w:eastAsia="Times New Roman" w:hAnsi="Calibri" w:cs="Calibri"/>
+                <w:b/>
+                <w:bCs/>
+                <w:color w:val="FFFFFF"/>
+              </w:rPr>
+            </w:pPr>
+            <w:proofErr w:type="spellStart"/>
+            <w:r>
+              <w:rPr>
+                <w:rFonts w:ascii="Calibri" w:eastAsia="Times New Roman" w:hAnsi="Calibri" w:cs="Calibri"/>
+                <w:b/>
+                <w:bCs/>
+                <w:color w:val="FFFFFF"/>
+              </w:rPr>
+              <w:t>Metodo</w:t>
+            </w:r>
+            <w:proofErr w:type="spellEnd"/>
+            <w:r>
+              <w:rPr>
+                <w:rFonts w:ascii="Calibri" w:eastAsia="Times New Roman" w:hAnsi="Calibri" w:cs="Calibri"/>
+                <w:b/>
+                <w:bCs/>
+                <w:color w:val="FFFFFF"/>
+              </w:rPr>
+              <w:t xml:space="preserve"> </w:t>
+            </w:r>
+            <w:proofErr w:type="spellStart"/>
+            <w:r>
+              <w:rPr>
+                <w:rFonts w:ascii="Calibri" w:eastAsia="Times New Roman" w:hAnsi="Calibri" w:cs="Calibri"/>
+                <w:b/>
+                <w:bCs/>
+                <w:color w:val="FFFFFF"/>
+              </w:rPr>
+              <w:t>Biseccion</w:t>
+            </w:r>
+            <w:proofErr w:type="spellEnd"/>
+          </w:p>
+        </w:tc>
+      </w:tr>
+      <w:tr>
+        <w:trPr>
+          <w:trHeight w:val="300"/>
+          <w:jc w:val="center"/>
+        </w:trPr>
+        <w:tc>
+          <w:tcPr>
+            <w:tcW w:w="499" w:type="dxa"/>
+            <w:tcBorders>
+              <w:top w:val="nil"/>
+              <w:left w:val="single" w:sz="4" w:space="0" w:color="auto"/>
+              <w:bottom w:val="single" w:sz="4" w:space="0" w:color="auto"/>
+              <w:right w:val="single" w:sz="4" w:space="0" w:color="auto"/>
+            </w:tcBorders>
+            <w:shd w:val="clear" w:color="000000" w:fill="AEAAAA"/>
+            <w:noWrap/>
+            <w:vAlign w:val="bottom"/>
+            <w:hideMark/>
+          </w:tcPr>
+          <w:p>
+            <w:pPr>
+              <w:spacing w:after="0" w:line="240" w:lineRule="auto"/>
+              <w:jc w:val="center"/>
+              <w:rPr>
+                <w:rFonts w:ascii="Calibri" w:eastAsia="Times New Roman" w:hAnsi="Calibri" w:cs="Calibri"/>
+                <w:b/>
+                <w:bCs/>
+                <w:color w:val="FFFFFF"/>
+              </w:rPr>
+            </w:pPr>
+            <w:proofErr w:type="spellStart"/>
+            <w:r>
+              <w:rPr>
+                <w:rFonts w:ascii="Calibri" w:eastAsia="Times New Roman" w:hAnsi="Calibri" w:cs="Calibri"/>
+                <w:b/>
+                <w:bCs/>
+                <w:color w:val="FFFFFF"/>
+              </w:rPr>
+              <w:t>Iter</w:t>
+            </w:r>
+            <w:proofErr w:type="spellEnd"/>
+          </w:p>
+        </w:tc>
+        <w:tc>
+          <w:tcPr>
+            <w:tcW w:w="1159" w:type="dxa"/>
+            <w:tcBorders>
+              <w:top w:val="nil"/>
+              <w:left w:val="nil"/>
+              <w:bottom w:val="single" w:sz="4" w:space="0" w:color="auto"/>
+              <w:right w:val="single" w:sz="4" w:space="0" w:color="auto"/>
+            </w:tcBorders>
+            <w:shd w:val="clear" w:color="000000" w:fill="AEAAAA"/>
+            <w:noWrap/>
+            <w:vAlign w:val="bottom"/>
+            <w:hideMark/>
+          </w:tcPr>
+          <w:p>
+            <w:pPr>
+              <w:spacing w:after="0" w:line="240" w:lineRule="auto"/>
+              <w:jc w:val="center"/>
+              <w:rPr>
+                <w:rFonts w:ascii="Calibri" w:eastAsia="Times New Roman" w:hAnsi="Calibri" w:cs="Calibri"/>
+                <w:b/>
+                <w:bCs/>
+                <w:color w:val="FFFFFF"/>
+              </w:rPr>
+            </w:pPr>
+            <w:proofErr w:type="spellStart"/>
+            <w:r>
+              <w:rPr>
+                <w:rFonts w:ascii="Calibri" w:eastAsia="Times New Roman" w:hAnsi="Calibri" w:cs="Calibri"/>
+                <w:b/>
+                <w:bCs/>
+                <w:color w:val="FFFFFF"/>
+              </w:rPr>
+              <w:t>Xn</w:t>
+            </w:r>
+            <w:proofErr w:type="spellEnd"/>
+          </w:p>
+        </w:tc>
+        <w:tc>
+          <w:tcPr>
+            <w:tcW w:w="1222" w:type="dxa"/>
+            <w:tcBorders>
+              <w:top w:val="nil"/>
+              <w:left w:val="nil"/>
+              <w:bottom w:val="single" w:sz="4" w:space="0" w:color="auto"/>
+              <w:right w:val="single" w:sz="4" w:space="0" w:color="auto"/>
+            </w:tcBorders>
+            <w:shd w:val="clear" w:color="000000" w:fill="AEAAAA"/>
+            <w:noWrap/>
+            <w:vAlign w:val="bottom"/>
+            <w:hideMark/>
+          </w:tcPr>
+          <w:p>
+            <w:pPr>
+              <w:spacing w:after="0" w:line="240" w:lineRule="auto"/>
+              <w:jc w:val="center"/>
+              <w:rPr>
+                <w:rFonts w:ascii="Calibri" w:eastAsia="Times New Roman" w:hAnsi="Calibri" w:cs="Calibri"/>
+                <w:b/>
+                <w:bCs/>
+                <w:color w:val="FFFFFF"/>
+              </w:rPr>
+            </w:pPr>
+            <w:r>
+              <w:rPr>
+                <w:rFonts w:ascii="Calibri" w:eastAsia="Times New Roman" w:hAnsi="Calibri" w:cs="Calibri"/>
+                <w:b/>
+                <w:bCs/>
+                <w:color w:val="FFFFFF"/>
+              </w:rPr>
+              <w:t>Error</w:t>
+            </w:r>
+          </w:p>
+        </w:tc>
+      </w:tr>
+      <w:tr>
+        <w:trPr>
+          <w:trHeight w:val="300"/>
+          <w:jc w:val="center"/>
+        </w:trPr>
+        <w:tc>
+          <w:tcPr>
+            <w:tcW w:w="499" w:type="dxa"/>
+            <w:tcBorders>
+              <w:top w:val="nil"/>
+              <w:left w:val="single" w:sz="4" w:space="0" w:color="auto"/>
+              <w:bottom w:val="single" w:sz="4" w:space="0" w:color="auto"/>
+              <w:right w:val="single" w:sz="4" w:space="0" w:color="auto"/>
+            </w:tcBorders>
+            <w:shd w:val="clear" w:color="auto" w:fill="auto"/>
+            <w:noWrap/>
+            <w:vAlign w:val="bottom"/>
+            <w:hideMark/>
+          </w:tcPr>
+          <w:p>
+            <w:pPr>
+              <w:spacing w:after="0" w:line="240" w:lineRule="auto"/>
+              <w:jc w:val="center"/>
+              <w:rPr>
+                <w:rFonts w:ascii="Calibri" w:eastAsia="Times New Roman" w:hAnsi="Calibri" w:cs="Calibri"/>
+                <w:color w:val="000000"/>
+              </w:rPr>
+            </w:pPr>
+            <w:r>
+              <w:rPr>
+                <w:rFonts w:ascii="Calibri" w:eastAsia="Times New Roman" w:hAnsi="Calibri" w:cs="Calibri"/>
+                <w:color w:val="000000"/>
+              </w:rPr>
+              <w:t>1</w:t>
+            </w:r>
+          </w:p>
+        </w:tc>
+        <w:tc>
+          <w:tcPr>
+            <w:tcW w:w="1159" w:type="dxa"/>
+            <w:tcBorders>
+              <w:top w:val="nil"/>
+              <w:left w:val="nil"/>
+              <w:bottom w:val="single" w:sz="4" w:space="0" w:color="auto"/>
+              <w:right w:val="single" w:sz="4" w:space="0" w:color="auto"/>
+            </w:tcBorders>
+            <w:shd w:val="clear" w:color="auto" w:fill="auto"/>
+            <w:noWrap/>
+            <w:vAlign w:val="bottom"/>
+            <w:hideMark/>
+          </w:tcPr>
+          <w:p>
+            <w:pPr>
+              <w:spacing w:after="0" w:line="240" w:lineRule="auto"/>
+              <w:jc w:val="center"/>
+              <w:rPr>
+                <w:rFonts w:ascii="Calibri" w:eastAsia="Times New Roman" w:hAnsi="Calibri" w:cs="Calibri"/>
+                <w:color w:val="000000"/>
+              </w:rPr>
+            </w:pPr>
+            <w:r>
+              <w:rPr>
+                <w:rFonts w:ascii="Calibri" w:eastAsia="Times New Roman" w:hAnsi="Calibri" w:cs="Calibri"/>
+                <w:color w:val="000000"/>
+              </w:rPr>
+              <w:t>0.25</w:t>
+            </w:r>
+          </w:p>
+        </w:tc>
+        <w:tc>
+          <w:tcPr>
+            <w:tcW w:w="1222" w:type="dxa"/>
+            <w:tcBorders>
+              <w:top w:val="nil"/>
+              <w:left w:val="nil"/>
+              <w:bottom w:val="single" w:sz="4" w:space="0" w:color="auto"/>
+              <w:right w:val="single" w:sz="4" w:space="0" w:color="auto"/>
+            </w:tcBorders>
+            <w:shd w:val="clear" w:color="auto" w:fill="auto"/>
+            <w:noWrap/>
+            <w:vAlign w:val="bottom"/>
+            <w:hideMark/>
+          </w:tcPr>
+          <w:p>
+            <w:pPr>
+              <w:spacing w:after="0" w:line="240" w:lineRule="auto"/>
+              <w:jc w:val="center"/>
+              <w:rPr>
+                <w:rFonts w:ascii="Calibri" w:eastAsia="Times New Roman" w:hAnsi="Calibri" w:cs="Calibri"/>
+                <w:color w:val="000000"/>
+              </w:rPr>
+            </w:pPr>
+            <w:r>
+              <w:rPr>
+                <w:rFonts w:ascii="Calibri" w:eastAsia="Times New Roman" w:hAnsi="Calibri" w:cs="Calibri"/>
+                <w:color w:val="000000"/>
+              </w:rPr>
+              <w:t>0.393469</w:t>
+            </w:r>
+          </w:p>
+        </w:tc>
+      </w:tr>
+      <w:tr>
+        <w:trPr>
+          <w:trHeight w:val="300"/>
+          <w:jc w:val="center"/>
+        </w:trPr>
+        <w:tc>
+          <w:tcPr>
+            <w:tcW w:w="499" w:type="dxa"/>
+            <w:tcBorders>
+              <w:top w:val="nil"/>
+              <w:left w:val="single" w:sz="4" w:space="0" w:color="auto"/>
+              <w:bottom w:val="single" w:sz="4" w:space="0" w:color="auto"/>
+              <w:right w:val="single" w:sz="4" w:space="0" w:color="auto"/>
+            </w:tcBorders>
+            <w:shd w:val="clear" w:color="auto" w:fill="auto"/>
+            <w:noWrap/>
+            <w:vAlign w:val="bottom"/>
+            <w:hideMark/>
+          </w:tcPr>
+          <w:p>
+            <w:pPr>
+              <w:spacing w:after="0" w:line="240" w:lineRule="auto"/>
+              <w:jc w:val="center"/>
+              <w:rPr>
+                <w:rFonts w:ascii="Calibri" w:eastAsia="Times New Roman" w:hAnsi="Calibri" w:cs="Calibri"/>
+                <w:color w:val="000000"/>
+              </w:rPr>
+            </w:pPr>
+            <w:r>
+              <w:rPr>
+                <w:rFonts w:ascii="Calibri" w:eastAsia="Times New Roman" w:hAnsi="Calibri" w:cs="Calibri"/>
+                <w:color w:val="000000"/>
+              </w:rPr>
+              <w:t>2</w:t>
+            </w:r>
+          </w:p>
+        </w:tc>
+        <w:tc>
+          <w:tcPr>
+            <w:tcW w:w="1159" w:type="dxa"/>
+            <w:tcBorders>
+              <w:top w:val="nil"/>
+              <w:left w:val="nil"/>
+              <w:bottom w:val="single" w:sz="4" w:space="0" w:color="auto"/>
+              <w:right w:val="single" w:sz="4" w:space="0" w:color="auto"/>
+            </w:tcBorders>
+            <w:shd w:val="clear" w:color="auto" w:fill="auto"/>
+            <w:noWrap/>
+            <w:vAlign w:val="bottom"/>
+            <w:hideMark/>
+          </w:tcPr>
+          <w:p>
+            <w:pPr>
+              <w:spacing w:after="0" w:line="240" w:lineRule="auto"/>
+              <w:jc w:val="center"/>
+              <w:rPr>
+                <w:rFonts w:ascii="Calibri" w:eastAsia="Times New Roman" w:hAnsi="Calibri" w:cs="Calibri"/>
+                <w:color w:val="000000"/>
+              </w:rPr>
+            </w:pPr>
+            <w:r>
+              <w:rPr>
+                <w:rFonts w:ascii="Calibri" w:eastAsia="Times New Roman" w:hAnsi="Calibri" w:cs="Calibri"/>
+                <w:color w:val="000000"/>
+              </w:rPr>
+              <w:t>-0.125</w:t>
+            </w:r>
+          </w:p>
+        </w:tc>
+        <w:tc>
+          <w:tcPr>
+            <w:tcW w:w="1222" w:type="dxa"/>
+            <w:tcBorders>
+              <w:top w:val="nil"/>
+              <w:left w:val="nil"/>
+              <w:bottom w:val="single" w:sz="4" w:space="0" w:color="auto"/>
+              <w:right w:val="single" w:sz="4" w:space="0" w:color="auto"/>
+            </w:tcBorders>
+            <w:shd w:val="clear" w:color="auto" w:fill="auto"/>
+            <w:noWrap/>
+            <w:vAlign w:val="bottom"/>
+            <w:hideMark/>
+          </w:tcPr>
+          <w:p>
+            <w:pPr>
+              <w:spacing w:after="0" w:line="240" w:lineRule="auto"/>
+              <w:jc w:val="center"/>
+              <w:rPr>
+                <w:rFonts w:ascii="Calibri" w:eastAsia="Times New Roman" w:hAnsi="Calibri" w:cs="Calibri"/>
+                <w:color w:val="000000"/>
+              </w:rPr>
+            </w:pPr>
+            <w:r>
+              <w:rPr>
+                <w:rFonts w:ascii="Calibri" w:eastAsia="Times New Roman" w:hAnsi="Calibri" w:cs="Calibri"/>
+                <w:color w:val="000000"/>
+              </w:rPr>
+              <w:t>1.784025</w:t>
+            </w:r>
+          </w:p>
+        </w:tc>
+      </w:tr>
+      <w:tr>
+        <w:trPr>
+          <w:trHeight w:val="300"/>
+          <w:jc w:val="center"/>
+        </w:trPr>
+        <w:tc>
+          <w:tcPr>
+            <w:tcW w:w="499" w:type="dxa"/>
+            <w:tcBorders>
+              <w:top w:val="nil"/>
+              <w:left w:val="single" w:sz="4" w:space="0" w:color="auto"/>
+              <w:bottom w:val="single" w:sz="4" w:space="0" w:color="auto"/>
+              <w:right w:val="single" w:sz="4" w:space="0" w:color="auto"/>
+            </w:tcBorders>
+            <w:shd w:val="clear" w:color="auto" w:fill="auto"/>
+            <w:noWrap/>
+            <w:vAlign w:val="bottom"/>
+            <w:hideMark/>
+          </w:tcPr>
+          <w:p>
+            <w:pPr>
+              <w:spacing w:after="0" w:line="240" w:lineRule="auto"/>
+              <w:jc w:val="center"/>
+              <w:rPr>
+                <w:rFonts w:ascii="Calibri" w:eastAsia="Times New Roman" w:hAnsi="Calibri" w:cs="Calibri"/>
+                <w:color w:val="000000"/>
+              </w:rPr>
+            </w:pPr>
+            <w:r>
+              <w:rPr>
+                <w:rFonts w:ascii="Calibri" w:eastAsia="Times New Roman" w:hAnsi="Calibri" w:cs="Calibri"/>
+                <w:color w:val="000000"/>
+              </w:rPr>
+              <w:t>3</w:t>
+            </w:r>
+          </w:p>
+        </w:tc>
+        <w:tc>
+          <w:tcPr>
+            <w:tcW w:w="1159" w:type="dxa"/>
+            <w:tcBorders>
+              <w:top w:val="nil"/>
+              <w:left w:val="nil"/>
+              <w:bottom w:val="single" w:sz="4" w:space="0" w:color="auto"/>
+              <w:right w:val="single" w:sz="4" w:space="0" w:color="auto"/>
+            </w:tcBorders>
+            <w:shd w:val="clear" w:color="auto" w:fill="auto"/>
+            <w:noWrap/>
+            <w:vAlign w:val="bottom"/>
+            <w:hideMark/>
+          </w:tcPr>
+          <w:p>
+            <w:pPr>
+              <w:spacing w:after="0" w:line="240" w:lineRule="auto"/>
+              <w:jc w:val="center"/>
+              <w:rPr>
+                <w:rFonts w:ascii="Calibri" w:eastAsia="Times New Roman" w:hAnsi="Calibri" w:cs="Calibri"/>
+                <w:color w:val="000000"/>
+              </w:rPr>
+            </w:pPr>
+            <w:r>
+              <w:rPr>
+                <w:rFonts w:ascii="Calibri" w:eastAsia="Times New Roman" w:hAnsi="Calibri" w:cs="Calibri"/>
+                <w:color w:val="000000"/>
+              </w:rPr>
+              <w:t>-0.3125</w:t>
+            </w:r>
+          </w:p>
+        </w:tc>
+        <w:tc>
+          <w:tcPr>
+            <w:tcW w:w="1222" w:type="dxa"/>
+            <w:tcBorders>
+              <w:top w:val="nil"/>
+              <w:left w:val="nil"/>
+              <w:bottom w:val="single" w:sz="4" w:space="0" w:color="auto"/>
+              <w:right w:val="single" w:sz="4" w:space="0" w:color="auto"/>
+            </w:tcBorders>
+            <w:shd w:val="clear" w:color="auto" w:fill="auto"/>
+            <w:noWrap/>
+            <w:vAlign w:val="bottom"/>
+            <w:hideMark/>
+          </w:tcPr>
+          <w:p>
+            <w:pPr>
+              <w:spacing w:after="0" w:line="240" w:lineRule="auto"/>
+              <w:jc w:val="center"/>
+              <w:rPr>
+                <w:rFonts w:ascii="Calibri" w:eastAsia="Times New Roman" w:hAnsi="Calibri" w:cs="Calibri"/>
+                <w:color w:val="000000"/>
+              </w:rPr>
+            </w:pPr>
+            <w:r>
+              <w:rPr>
+                <w:rFonts w:ascii="Calibri" w:eastAsia="Times New Roman" w:hAnsi="Calibri" w:cs="Calibri"/>
+                <w:color w:val="000000"/>
+              </w:rPr>
+              <w:t>0.632497</w:t>
+            </w:r>
+          </w:p>
+        </w:tc>
+      </w:tr>
+      <w:tr>
+        <w:trPr>
+          <w:trHeight w:val="300"/>
+          <w:jc w:val="center"/>
+        </w:trPr>
+        <w:tc>
+          <w:tcPr>
+            <w:tcW w:w="499" w:type="dxa"/>
+            <w:tcBorders>
+              <w:top w:val="nil"/>
+              <w:left w:val="single" w:sz="4" w:space="0" w:color="auto"/>
+              <w:bottom w:val="single" w:sz="4" w:space="0" w:color="auto"/>
+              <w:right w:val="single" w:sz="4" w:space="0" w:color="auto"/>
+            </w:tcBorders>
+            <w:shd w:val="clear" w:color="auto" w:fill="auto"/>
+            <w:noWrap/>
+            <w:vAlign w:val="bottom"/>
+            <w:hideMark/>
+          </w:tcPr>
+          <w:p>
+            <w:pPr>
+              <w:spacing w:after="0" w:line="240" w:lineRule="auto"/>
+              <w:jc w:val="center"/>
+              <w:rPr>
+                <w:rFonts w:ascii="Calibri" w:eastAsia="Times New Roman" w:hAnsi="Calibri" w:cs="Calibri"/>
+                <w:color w:val="000000"/>
+              </w:rPr>
+            </w:pPr>
+            <w:r>
+              <w:rPr>
+                <w:rFonts w:ascii="Calibri" w:eastAsia="Times New Roman" w:hAnsi="Calibri" w:cs="Calibri"/>
+                <w:color w:val="000000"/>
+              </w:rPr>
+              <w:t>4</w:t>
+            </w:r>
+          </w:p>
+        </w:tc>
+        <w:tc>
+          <w:tcPr>
+            <w:tcW w:w="1159" w:type="dxa"/>
+            <w:tcBorders>
+              <w:top w:val="nil"/>
+              <w:left w:val="nil"/>
+              <w:bottom w:val="single" w:sz="4" w:space="0" w:color="auto"/>
+              <w:right w:val="single" w:sz="4" w:space="0" w:color="auto"/>
+            </w:tcBorders>
+            <w:shd w:val="clear" w:color="auto" w:fill="auto"/>
+            <w:noWrap/>
+            <w:vAlign w:val="bottom"/>
+            <w:hideMark/>
+          </w:tcPr>
+          <w:p>
+            <w:pPr>
+              <w:spacing w:after="0" w:line="240" w:lineRule="auto"/>
+              <w:jc w:val="center"/>
+              <w:rPr>
+                <w:rFonts w:ascii="Calibri" w:eastAsia="Times New Roman" w:hAnsi="Calibri" w:cs="Calibri"/>
+                <w:color w:val="000000"/>
+              </w:rPr>
+            </w:pPr>
+            <w:r>
+              <w:rPr>
+                <w:rFonts w:ascii="Calibri" w:eastAsia="Times New Roman" w:hAnsi="Calibri" w:cs="Calibri"/>
+                <w:color w:val="000000"/>
+              </w:rPr>
+              <w:t>-0.40625</w:t>
+            </w:r>
+          </w:p>
+        </w:tc>
+        <w:tc>
+          <w:tcPr>
+            <w:tcW w:w="1222" w:type="dxa"/>
+            <w:tcBorders>
+              <w:top w:val="nil"/>
+              <w:left w:val="nil"/>
+              <w:bottom w:val="single" w:sz="4" w:space="0" w:color="auto"/>
+              <w:right w:val="single" w:sz="4" w:space="0" w:color="auto"/>
+            </w:tcBorders>
+            <w:shd w:val="clear" w:color="auto" w:fill="auto"/>
+            <w:noWrap/>
+            <w:vAlign w:val="bottom"/>
+            <w:hideMark/>
+          </w:tcPr>
+          <w:p>
+            <w:pPr>
+              <w:spacing w:after="0" w:line="240" w:lineRule="auto"/>
+              <w:jc w:val="center"/>
+              <w:rPr>
+                <w:rFonts w:ascii="Calibri" w:eastAsia="Times New Roman" w:hAnsi="Calibri" w:cs="Calibri"/>
+                <w:color w:val="000000"/>
+              </w:rPr>
+            </w:pPr>
+            <w:r>
+              <w:rPr>
+                <w:rFonts w:ascii="Calibri" w:eastAsia="Times New Roman" w:hAnsi="Calibri" w:cs="Calibri"/>
+                <w:color w:val="000000"/>
+              </w:rPr>
+              <w:t>0.106616</w:t>
+            </w:r>
+          </w:p>
+        </w:tc>
+      </w:tr>
+      <w:tr>
+        <w:trPr>
+          <w:trHeight w:val="300"/>
+          <w:jc w:val="center"/>
+        </w:trPr>
+        <w:tc>
+          <w:tcPr>
+            <w:tcW w:w="499" w:type="dxa"/>
+            <w:tcBorders>
+              <w:top w:val="nil"/>
+              <w:left w:val="single" w:sz="4" w:space="0" w:color="auto"/>
+              <w:bottom w:val="single" w:sz="4" w:space="0" w:color="auto"/>
+              <w:right w:val="single" w:sz="4" w:space="0" w:color="auto"/>
+            </w:tcBorders>
+            <w:shd w:val="clear" w:color="auto" w:fill="auto"/>
+            <w:noWrap/>
+            <w:vAlign w:val="bottom"/>
+            <w:hideMark/>
+          </w:tcPr>
+          <w:p>
+            <w:pPr>
+              <w:spacing w:after="0" w:line="240" w:lineRule="auto"/>
+              <w:jc w:val="center"/>
+              <w:rPr>
+                <w:rFonts w:ascii="Calibri" w:eastAsia="Times New Roman" w:hAnsi="Calibri" w:cs="Calibri"/>
+                <w:color w:val="000000"/>
+              </w:rPr>
+            </w:pPr>
+            <w:r>
+              <w:rPr>
+                <w:rFonts w:ascii="Calibri" w:eastAsia="Times New Roman" w:hAnsi="Calibri" w:cs="Calibri"/>
+                <w:color w:val="000000"/>
+              </w:rPr>
+              <w:t>5</w:t>
+            </w:r>
+          </w:p>
+        </w:tc>
+        <w:tc>
+          <w:tcPr>
+            <w:tcW w:w="1159" w:type="dxa"/>
+            <w:tcBorders>
+              <w:top w:val="nil"/>
+              <w:left w:val="nil"/>
+              <w:bottom w:val="single" w:sz="4" w:space="0" w:color="auto"/>
+              <w:right w:val="single" w:sz="4" w:space="0" w:color="auto"/>
+            </w:tcBorders>
+            <w:shd w:val="clear" w:color="auto" w:fill="auto"/>
+            <w:noWrap/>
+            <w:vAlign w:val="bottom"/>
+            <w:hideMark/>
+          </w:tcPr>
+          <w:p>
+            <w:pPr>
+              <w:spacing w:after="0" w:line="240" w:lineRule="auto"/>
+              <w:jc w:val="center"/>
+              <w:rPr>
+                <w:rFonts w:ascii="Calibri" w:eastAsia="Times New Roman" w:hAnsi="Calibri" w:cs="Calibri"/>
+                <w:color w:val="000000"/>
+              </w:rPr>
+            </w:pPr>
+            <w:r>
+              <w:rPr>
+                <w:rFonts w:ascii="Calibri" w:eastAsia="Times New Roman" w:hAnsi="Calibri" w:cs="Calibri"/>
+                <w:color w:val="000000"/>
+              </w:rPr>
+              <w:t>-0.35938</w:t>
+            </w:r>
+          </w:p>
+        </w:tc>
+        <w:tc>
+          <w:tcPr>
+            <w:tcW w:w="1222" w:type="dxa"/>
+            <w:tcBorders>
+              <w:top w:val="nil"/>
+              <w:left w:val="nil"/>
+              <w:bottom w:val="single" w:sz="4" w:space="0" w:color="auto"/>
+              <w:right w:val="single" w:sz="4" w:space="0" w:color="auto"/>
+            </w:tcBorders>
+            <w:shd w:val="clear" w:color="auto" w:fill="auto"/>
+            <w:noWrap/>
+            <w:vAlign w:val="bottom"/>
+            <w:hideMark/>
+          </w:tcPr>
+          <w:p>
+            <w:pPr>
+              <w:spacing w:after="0" w:line="240" w:lineRule="auto"/>
+              <w:jc w:val="center"/>
+              <w:rPr>
+                <w:rFonts w:ascii="Calibri" w:eastAsia="Times New Roman" w:hAnsi="Calibri" w:cs="Calibri"/>
+                <w:color w:val="000000"/>
+              </w:rPr>
+            </w:pPr>
+            <w:r>
+              <w:rPr>
+                <w:rFonts w:ascii="Calibri" w:eastAsia="Times New Roman" w:hAnsi="Calibri" w:cs="Calibri"/>
+                <w:color w:val="000000"/>
+              </w:rPr>
+              <w:t>0.146356</w:t>
+            </w:r>
+          </w:p>
+        </w:tc>
+      </w:tr>
+      <w:tr>
+        <w:trPr>
+          <w:trHeight w:val="300"/>
+          <w:jc w:val="center"/>
+        </w:trPr>
+        <w:tc>
+          <w:tcPr>
+            <w:tcW w:w="499" w:type="dxa"/>
+            <w:tcBorders>
+              <w:top w:val="nil"/>
+              <w:left w:val="single" w:sz="4" w:space="0" w:color="auto"/>
+              <w:bottom w:val="single" w:sz="4" w:space="0" w:color="auto"/>
+              <w:right w:val="single" w:sz="4" w:space="0" w:color="auto"/>
+            </w:tcBorders>
+            <w:shd w:val="clear" w:color="auto" w:fill="auto"/>
+            <w:noWrap/>
+            <w:vAlign w:val="bottom"/>
+            <w:hideMark/>
+          </w:tcPr>
+          <w:p>
+            <w:pPr>
+              <w:spacing w:after="0" w:line="240" w:lineRule="auto"/>
+              <w:jc w:val="center"/>
+              <w:rPr>
+                <w:rFonts w:ascii="Calibri" w:eastAsia="Times New Roman" w:hAnsi="Calibri" w:cs="Calibri"/>
+                <w:color w:val="000000"/>
+              </w:rPr>
+            </w:pPr>
+            <w:r>
+              <w:rPr>
+                <w:rFonts w:ascii="Calibri" w:eastAsia="Times New Roman" w:hAnsi="Calibri" w:cs="Calibri"/>
+                <w:color w:val="000000"/>
+              </w:rPr>
+              <w:t>6</w:t>
+            </w:r>
+          </w:p>
+        </w:tc>
+        <w:tc>
+          <w:tcPr>
+            <w:tcW w:w="1159" w:type="dxa"/>
+            <w:tcBorders>
+              <w:top w:val="nil"/>
+              <w:left w:val="nil"/>
+              <w:bottom w:val="single" w:sz="4" w:space="0" w:color="auto"/>
+              <w:right w:val="single" w:sz="4" w:space="0" w:color="auto"/>
+            </w:tcBorders>
+            <w:shd w:val="clear" w:color="auto" w:fill="auto"/>
+            <w:noWrap/>
+            <w:vAlign w:val="bottom"/>
+            <w:hideMark/>
+          </w:tcPr>
+          <w:p>
+            <w:pPr>
+              <w:spacing w:after="0" w:line="240" w:lineRule="auto"/>
+              <w:jc w:val="center"/>
+              <w:rPr>
+                <w:rFonts w:ascii="Calibri" w:eastAsia="Times New Roman" w:hAnsi="Calibri" w:cs="Calibri"/>
+                <w:color w:val="000000"/>
+              </w:rPr>
+            </w:pPr>
+            <w:r>
+              <w:rPr>
+                <w:rFonts w:ascii="Calibri" w:eastAsia="Times New Roman" w:hAnsi="Calibri" w:cs="Calibri"/>
+                <w:color w:val="000000"/>
+              </w:rPr>
+              <w:t>-0.33594</w:t>
+            </w:r>
+          </w:p>
+        </w:tc>
+        <w:tc>
+          <w:tcPr>
+            <w:tcW w:w="1222" w:type="dxa"/>
+            <w:tcBorders>
+              <w:top w:val="nil"/>
+              <w:left w:val="nil"/>
+              <w:bottom w:val="single" w:sz="4" w:space="0" w:color="auto"/>
+              <w:right w:val="single" w:sz="4" w:space="0" w:color="auto"/>
+            </w:tcBorders>
+            <w:shd w:val="clear" w:color="auto" w:fill="auto"/>
+            <w:noWrap/>
+            <w:vAlign w:val="bottom"/>
+            <w:hideMark/>
+          </w:tcPr>
+          <w:p>
+            <w:pPr>
+              <w:spacing w:after="0" w:line="240" w:lineRule="auto"/>
+              <w:jc w:val="center"/>
+              <w:rPr>
+                <w:rFonts w:ascii="Calibri" w:eastAsia="Times New Roman" w:hAnsi="Calibri" w:cs="Calibri"/>
+                <w:color w:val="000000"/>
+              </w:rPr>
+            </w:pPr>
+            <w:r>
+              <w:rPr>
+                <w:rFonts w:ascii="Calibri" w:eastAsia="Times New Roman" w:hAnsi="Calibri" w:cs="Calibri"/>
+                <w:color w:val="000000"/>
+              </w:rPr>
+              <w:t>0.020637</w:t>
+            </w:r>
+          </w:p>
+        </w:tc>
+      </w:tr>
+      <w:tr>
+        <w:trPr>
+          <w:trHeight w:val="300"/>
+          <w:jc w:val="center"/>
+        </w:trPr>
+        <w:tc>
+          <w:tcPr>
+            <w:tcW w:w="499" w:type="dxa"/>
+            <w:tcBorders>
+              <w:top w:val="nil"/>
+              <w:left w:val="single" w:sz="4" w:space="0" w:color="auto"/>
+              <w:bottom w:val="single" w:sz="4" w:space="0" w:color="auto"/>
+              <w:right w:val="single" w:sz="4" w:space="0" w:color="auto"/>
+            </w:tcBorders>
+            <w:shd w:val="clear" w:color="auto" w:fill="auto"/>
+            <w:noWrap/>
+            <w:vAlign w:val="bottom"/>
+            <w:hideMark/>
+          </w:tcPr>
+          <w:p>
+            <w:pPr>
+              <w:spacing w:after="0" w:line="240" w:lineRule="auto"/>
+              <w:jc w:val="center"/>
+              <w:rPr>
+                <w:rFonts w:ascii="Calibri" w:eastAsia="Times New Roman" w:hAnsi="Calibri" w:cs="Calibri"/>
+                <w:color w:val="000000"/>
+              </w:rPr>
+            </w:pPr>
+            <w:r>
+              <w:rPr>
+                <w:rFonts w:ascii="Calibri" w:eastAsia="Times New Roman" w:hAnsi="Calibri" w:cs="Calibri"/>
+                <w:color w:val="000000"/>
+              </w:rPr>
+              <w:t>7</w:t>
+            </w:r>
+          </w:p>
+        </w:tc>
+        <w:tc>
+          <w:tcPr>
+            <w:tcW w:w="1159" w:type="dxa"/>
+            <w:tcBorders>
+              <w:top w:val="nil"/>
+              <w:left w:val="nil"/>
+              <w:bottom w:val="single" w:sz="4" w:space="0" w:color="auto"/>
+              <w:right w:val="single" w:sz="4" w:space="0" w:color="auto"/>
+            </w:tcBorders>
+            <w:shd w:val="clear" w:color="auto" w:fill="auto"/>
+            <w:noWrap/>
+            <w:vAlign w:val="bottom"/>
+            <w:hideMark/>
+          </w:tcPr>
+          <w:p>
+            <w:pPr>
+              <w:spacing w:after="0" w:line="240" w:lineRule="auto"/>
+              <w:jc w:val="center"/>
+              <w:rPr>
+                <w:rFonts w:ascii="Calibri" w:eastAsia="Times New Roman" w:hAnsi="Calibri" w:cs="Calibri"/>
+                <w:color w:val="000000"/>
+              </w:rPr>
+            </w:pPr>
+            <w:r>
+              <w:rPr>
+                <w:rFonts w:ascii="Calibri" w:eastAsia="Times New Roman" w:hAnsi="Calibri" w:cs="Calibri"/>
+                <w:color w:val="000000"/>
+              </w:rPr>
+              <w:t>-0.34766</w:t>
+            </w:r>
+          </w:p>
+        </w:tc>
+        <w:tc>
+          <w:tcPr>
+            <w:tcW w:w="1222" w:type="dxa"/>
+            <w:tcBorders>
+              <w:top w:val="nil"/>
+              <w:left w:val="nil"/>
+              <w:bottom w:val="single" w:sz="4" w:space="0" w:color="auto"/>
+              <w:right w:val="single" w:sz="4" w:space="0" w:color="auto"/>
+            </w:tcBorders>
+            <w:shd w:val="clear" w:color="auto" w:fill="auto"/>
+            <w:noWrap/>
+            <w:vAlign w:val="bottom"/>
+            <w:hideMark/>
+          </w:tcPr>
+          <w:p>
+            <w:pPr>
+              <w:spacing w:after="0" w:line="240" w:lineRule="auto"/>
+              <w:jc w:val="center"/>
+              <w:rPr>
+                <w:rFonts w:ascii="Calibri" w:eastAsia="Times New Roman" w:hAnsi="Calibri" w:cs="Calibri"/>
+                <w:color w:val="000000"/>
+              </w:rPr>
+            </w:pPr>
+            <w:r>
+              <w:rPr>
+                <w:rFonts w:ascii="Calibri" w:eastAsia="Times New Roman" w:hAnsi="Calibri" w:cs="Calibri"/>
+                <w:color w:val="000000"/>
+              </w:rPr>
+              <w:t>0.042793</w:t>
+            </w:r>
+          </w:p>
+        </w:tc>
+      </w:tr>
+      <w:tr>
+        <w:trPr>
+          <w:trHeight w:val="300"/>
+          <w:jc w:val="center"/>
+        </w:trPr>
+        <w:tc>
+          <w:tcPr>
+            <w:tcW w:w="499" w:type="dxa"/>
+            <w:tcBorders>
+              <w:top w:val="nil"/>
+              <w:left w:val="single" w:sz="4" w:space="0" w:color="auto"/>
+              <w:bottom w:val="single" w:sz="4" w:space="0" w:color="auto"/>
+              <w:right w:val="single" w:sz="4" w:space="0" w:color="auto"/>
+            </w:tcBorders>
+            <w:shd w:val="clear" w:color="auto" w:fill="auto"/>
+            <w:noWrap/>
+            <w:vAlign w:val="bottom"/>
+            <w:hideMark/>
+          </w:tcPr>
+          <w:p>
+            <w:pPr>
+              <w:spacing w:after="0" w:line="240" w:lineRule="auto"/>
+              <w:jc w:val="center"/>
+              <w:rPr>
+                <w:rFonts w:ascii="Calibri" w:eastAsia="Times New Roman" w:hAnsi="Calibri" w:cs="Calibri"/>
+                <w:color w:val="000000"/>
+              </w:rPr>
+            </w:pPr>
+            <w:r>
+              <w:rPr>
+                <w:rFonts w:ascii="Calibri" w:eastAsia="Times New Roman" w:hAnsi="Calibri" w:cs="Calibri"/>
+                <w:color w:val="000000"/>
+              </w:rPr>
+              <w:t>8</w:t>
+            </w:r>
+          </w:p>
+        </w:tc>
+        <w:tc>
+          <w:tcPr>
+            <w:tcW w:w="1159" w:type="dxa"/>
+            <w:tcBorders>
+              <w:top w:val="nil"/>
+              <w:left w:val="nil"/>
+              <w:bottom w:val="single" w:sz="4" w:space="0" w:color="auto"/>
+              <w:right w:val="single" w:sz="4" w:space="0" w:color="auto"/>
+            </w:tcBorders>
+            <w:shd w:val="clear" w:color="auto" w:fill="auto"/>
+            <w:noWrap/>
+            <w:vAlign w:val="bottom"/>
+            <w:hideMark/>
+          </w:tcPr>
+          <w:p>
+            <w:pPr>
+              <w:spacing w:after="0" w:line="240" w:lineRule="auto"/>
+              <w:jc w:val="center"/>
+              <w:rPr>
+                <w:rFonts w:ascii="Calibri" w:eastAsia="Times New Roman" w:hAnsi="Calibri" w:cs="Calibri"/>
+                <w:color w:val="000000"/>
+              </w:rPr>
+            </w:pPr>
+            <w:r>
+              <w:rPr>
+                <w:rFonts w:ascii="Calibri" w:eastAsia="Times New Roman" w:hAnsi="Calibri" w:cs="Calibri"/>
+                <w:color w:val="000000"/>
+              </w:rPr>
+              <w:t>-0.35352</w:t>
+            </w:r>
+          </w:p>
+        </w:tc>
+        <w:tc>
+          <w:tcPr>
+            <w:tcW w:w="1222" w:type="dxa"/>
+            <w:tcBorders>
+              <w:top w:val="nil"/>
+              <w:left w:val="nil"/>
+              <w:bottom w:val="single" w:sz="4" w:space="0" w:color="auto"/>
+              <w:right w:val="single" w:sz="4" w:space="0" w:color="auto"/>
+            </w:tcBorders>
+            <w:shd w:val="clear" w:color="auto" w:fill="auto"/>
+            <w:noWrap/>
+            <w:vAlign w:val="bottom"/>
+            <w:hideMark/>
+          </w:tcPr>
+          <w:p>
+            <w:pPr>
+              <w:spacing w:after="0" w:line="240" w:lineRule="auto"/>
+              <w:jc w:val="center"/>
+              <w:rPr>
+                <w:rFonts w:ascii="Calibri" w:eastAsia="Times New Roman" w:hAnsi="Calibri" w:cs="Calibri"/>
+                <w:color w:val="000000"/>
+              </w:rPr>
+            </w:pPr>
+            <w:r>
+              <w:rPr>
+                <w:rFonts w:ascii="Calibri" w:eastAsia="Times New Roman" w:hAnsi="Calibri" w:cs="Calibri"/>
+                <w:color w:val="000000"/>
+              </w:rPr>
+              <w:t>0.011029</w:t>
+            </w:r>
+          </w:p>
+        </w:tc>
+      </w:tr>
+      <w:tr>
+        <w:trPr>
+          <w:trHeight w:val="300"/>
+          <w:jc w:val="center"/>
+        </w:trPr>
+        <w:tc>
+          <w:tcPr>
+            <w:tcW w:w="499" w:type="dxa"/>
+            <w:tcBorders>
+              <w:top w:val="nil"/>
+              <w:left w:val="single" w:sz="4" w:space="0" w:color="auto"/>
+              <w:bottom w:val="single" w:sz="4" w:space="0" w:color="auto"/>
+              <w:right w:val="single" w:sz="4" w:space="0" w:color="auto"/>
+            </w:tcBorders>
+            <w:shd w:val="clear" w:color="auto" w:fill="auto"/>
+            <w:noWrap/>
+            <w:vAlign w:val="bottom"/>
+            <w:hideMark/>
+          </w:tcPr>
+          <w:p>
+            <w:pPr>
+              <w:spacing w:after="0" w:line="240" w:lineRule="auto"/>
+              <w:jc w:val="center"/>
+              <w:rPr>
+                <w:rFonts w:ascii="Calibri" w:eastAsia="Times New Roman" w:hAnsi="Calibri" w:cs="Calibri"/>
+                <w:color w:val="000000"/>
+              </w:rPr>
+            </w:pPr>
+            <w:r>
+              <w:rPr>
+                <w:rFonts w:ascii="Calibri" w:eastAsia="Times New Roman" w:hAnsi="Calibri" w:cs="Calibri"/>
+                <w:color w:val="000000"/>
+              </w:rPr>
+              <w:t>9</w:t>
+            </w:r>
+          </w:p>
+        </w:tc>
+        <w:tc>
+          <w:tcPr>
+            <w:tcW w:w="1159" w:type="dxa"/>
+            <w:tcBorders>
+              <w:top w:val="nil"/>
+              <w:left w:val="nil"/>
+              <w:bottom w:val="single" w:sz="4" w:space="0" w:color="auto"/>
+              <w:right w:val="single" w:sz="4" w:space="0" w:color="auto"/>
+            </w:tcBorders>
+            <w:shd w:val="clear" w:color="auto" w:fill="auto"/>
+            <w:noWrap/>
+            <w:vAlign w:val="bottom"/>
+            <w:hideMark/>
+          </w:tcPr>
+          <w:p>
+            <w:pPr>
+              <w:spacing w:after="0" w:line="240" w:lineRule="auto"/>
+              <w:jc w:val="center"/>
+              <w:rPr>
+                <w:rFonts w:ascii="Calibri" w:eastAsia="Times New Roman" w:hAnsi="Calibri" w:cs="Calibri"/>
+                <w:color w:val="000000"/>
+              </w:rPr>
+            </w:pPr>
+            <w:r>
+              <w:rPr>
+                <w:rFonts w:ascii="Calibri" w:eastAsia="Times New Roman" w:hAnsi="Calibri" w:cs="Calibri"/>
+                <w:color w:val="000000"/>
+              </w:rPr>
+              <w:t>-0.35059</w:t>
+            </w:r>
+          </w:p>
+        </w:tc>
+        <w:tc>
+          <w:tcPr>
+            <w:tcW w:w="1222" w:type="dxa"/>
+            <w:tcBorders>
+              <w:top w:val="nil"/>
+              <w:left w:val="nil"/>
+              <w:bottom w:val="single" w:sz="4" w:space="0" w:color="auto"/>
+              <w:right w:val="single" w:sz="4" w:space="0" w:color="auto"/>
+            </w:tcBorders>
+            <w:shd w:val="clear" w:color="auto" w:fill="auto"/>
+            <w:noWrap/>
+            <w:vAlign w:val="bottom"/>
+            <w:hideMark/>
+          </w:tcPr>
+          <w:p>
+            <w:pPr>
+              <w:spacing w:after="0" w:line="240" w:lineRule="auto"/>
+              <w:jc w:val="center"/>
+              <w:rPr>
+                <w:rFonts w:ascii="Calibri" w:eastAsia="Times New Roman" w:hAnsi="Calibri" w:cs="Calibri"/>
+                <w:color w:val="000000"/>
+              </w:rPr>
+            </w:pPr>
+            <w:r>
+              <w:rPr>
+                <w:rFonts w:ascii="Calibri" w:eastAsia="Times New Roman" w:hAnsi="Calibri" w:cs="Calibri"/>
+                <w:color w:val="000000"/>
+              </w:rPr>
+              <w:t>0.004816</w:t>
+            </w:r>
+          </w:p>
+        </w:tc>
+      </w:tr>
+      <w:tr>
+        <w:trPr>
+          <w:trHeight w:val="300"/>
+          <w:jc w:val="center"/>
+        </w:trPr>
+        <w:tc>
+          <w:tcPr>
+            <w:tcW w:w="499" w:type="dxa"/>
+            <w:tcBorders>
+              <w:top w:val="nil"/>
+              <w:left w:val="single" w:sz="4" w:space="0" w:color="auto"/>
+              <w:bottom w:val="single" w:sz="4" w:space="0" w:color="auto"/>
+              <w:right w:val="single" w:sz="4" w:space="0" w:color="auto"/>
+            </w:tcBorders>
+            <w:shd w:val="clear" w:color="auto" w:fill="auto"/>
+            <w:noWrap/>
+            <w:vAlign w:val="bottom"/>
+            <w:hideMark/>
+          </w:tcPr>
+          <w:p>
+            <w:pPr>
+              <w:spacing w:after="0" w:line="240" w:lineRule="auto"/>
+              <w:jc w:val="center"/>
+              <w:rPr>
+                <w:rFonts w:ascii="Calibri" w:eastAsia="Times New Roman" w:hAnsi="Calibri" w:cs="Calibri"/>
+                <w:color w:val="000000"/>
+              </w:rPr>
+            </w:pPr>
+            <w:r>
+              <w:rPr>
+                <w:rFonts w:ascii="Calibri" w:eastAsia="Times New Roman" w:hAnsi="Calibri" w:cs="Calibri"/>
+                <w:color w:val="000000"/>
+              </w:rPr>
+              <w:t>10</w:t>
+            </w:r>
+          </w:p>
+        </w:tc>
+        <w:tc>
+          <w:tcPr>
+            <w:tcW w:w="1159" w:type="dxa"/>
+            <w:tcBorders>
+              <w:top w:val="nil"/>
+              <w:left w:val="nil"/>
+              <w:bottom w:val="single" w:sz="4" w:space="0" w:color="auto"/>
+              <w:right w:val="single" w:sz="4" w:space="0" w:color="auto"/>
+            </w:tcBorders>
+            <w:shd w:val="clear" w:color="auto" w:fill="auto"/>
+            <w:noWrap/>
+            <w:vAlign w:val="bottom"/>
+            <w:hideMark/>
+          </w:tcPr>
+          <w:p>
+            <w:pPr>
+              <w:spacing w:after="0" w:line="240" w:lineRule="auto"/>
+              <w:jc w:val="center"/>
+              <w:rPr>
+                <w:rFonts w:ascii="Calibri" w:eastAsia="Times New Roman" w:hAnsi="Calibri" w:cs="Calibri"/>
+                <w:color w:val="000000"/>
+              </w:rPr>
+            </w:pPr>
+            <w:r>
+              <w:rPr>
+                <w:rFonts w:ascii="Calibri" w:eastAsia="Times New Roman" w:hAnsi="Calibri" w:cs="Calibri"/>
+                <w:color w:val="000000"/>
+              </w:rPr>
+              <w:t>-0.35205</w:t>
+            </w:r>
+          </w:p>
+        </w:tc>
+        <w:tc>
+          <w:tcPr>
+            <w:tcW w:w="1222" w:type="dxa"/>
+            <w:tcBorders>
+              <w:top w:val="nil"/>
+              <w:left w:val="nil"/>
+              <w:bottom w:val="single" w:sz="4" w:space="0" w:color="auto"/>
+              <w:right w:val="single" w:sz="4" w:space="0" w:color="auto"/>
+            </w:tcBorders>
+            <w:shd w:val="clear" w:color="auto" w:fill="auto"/>
+            <w:noWrap/>
+            <w:vAlign w:val="bottom"/>
+            <w:hideMark/>
+          </w:tcPr>
+          <w:p>
+            <w:pPr>
+              <w:spacing w:after="0" w:line="240" w:lineRule="auto"/>
+              <w:jc w:val="center"/>
+              <w:rPr>
+                <w:rFonts w:ascii="Calibri" w:eastAsia="Times New Roman" w:hAnsi="Calibri" w:cs="Calibri"/>
+                <w:color w:val="000000"/>
+              </w:rPr>
+            </w:pPr>
+            <w:r>
+              <w:rPr>
+                <w:rFonts w:ascii="Calibri" w:eastAsia="Times New Roman" w:hAnsi="Calibri" w:cs="Calibri"/>
+                <w:color w:val="000000"/>
+              </w:rPr>
+              <w:t>0.003103</w:t>
+            </w:r>
+          </w:p>
+        </w:tc>
+      </w:tr>
+      <w:tr>
+        <w:trPr>
+          <w:trHeight w:val="300"/>
+          <w:jc w:val="center"/>
+        </w:trPr>
+        <w:tc>
+          <w:tcPr>
+            <w:tcW w:w="499" w:type="dxa"/>
+            <w:tcBorders>
+              <w:top w:val="nil"/>
+              <w:left w:val="single" w:sz="4" w:space="0" w:color="auto"/>
+              <w:bottom w:val="single" w:sz="4" w:space="0" w:color="auto"/>
+              <w:right w:val="single" w:sz="4" w:space="0" w:color="auto"/>
+            </w:tcBorders>
+            <w:shd w:val="clear" w:color="auto" w:fill="auto"/>
+            <w:noWrap/>
+            <w:vAlign w:val="bottom"/>
+            <w:hideMark/>
+          </w:tcPr>
+          <w:p>
+            <w:pPr>
+              <w:spacing w:after="0" w:line="240" w:lineRule="auto"/>
+              <w:jc w:val="center"/>
+              <w:rPr>
+                <w:rFonts w:ascii="Calibri" w:eastAsia="Times New Roman" w:hAnsi="Calibri" w:cs="Calibri"/>
+                <w:color w:val="000000"/>
+              </w:rPr>
+            </w:pPr>
+            <w:r>
+              <w:rPr>
+                <w:rFonts w:ascii="Calibri" w:eastAsia="Times New Roman" w:hAnsi="Calibri" w:cs="Calibri"/>
+                <w:color w:val="000000"/>
+              </w:rPr>
+              <w:t>11</w:t>
+            </w:r>
+          </w:p>
+        </w:tc>
+        <w:tc>
+          <w:tcPr>
+            <w:tcW w:w="1159" w:type="dxa"/>
+            <w:tcBorders>
+              <w:top w:val="nil"/>
+              <w:left w:val="nil"/>
+              <w:bottom w:val="single" w:sz="4" w:space="0" w:color="auto"/>
+              <w:right w:val="single" w:sz="4" w:space="0" w:color="auto"/>
+            </w:tcBorders>
+            <w:shd w:val="clear" w:color="auto" w:fill="auto"/>
+            <w:noWrap/>
+            <w:vAlign w:val="bottom"/>
+            <w:hideMark/>
+          </w:tcPr>
+          <w:p>
+            <w:pPr>
+              <w:spacing w:after="0" w:line="240" w:lineRule="auto"/>
+              <w:jc w:val="center"/>
+              <w:rPr>
+                <w:rFonts w:ascii="Calibri" w:eastAsia="Times New Roman" w:hAnsi="Calibri" w:cs="Calibri"/>
+                <w:color w:val="000000"/>
+              </w:rPr>
+            </w:pPr>
+            <w:r>
+              <w:rPr>
+                <w:rFonts w:ascii="Calibri" w:eastAsia="Times New Roman" w:hAnsi="Calibri" w:cs="Calibri"/>
+                <w:color w:val="000000"/>
+              </w:rPr>
+              <w:t>-0.35132</w:t>
+            </w:r>
+          </w:p>
+        </w:tc>
+        <w:tc>
+          <w:tcPr>
+            <w:tcW w:w="1222" w:type="dxa"/>
+            <w:tcBorders>
+              <w:top w:val="nil"/>
+              <w:left w:val="nil"/>
+              <w:bottom w:val="single" w:sz="4" w:space="0" w:color="auto"/>
+              <w:right w:val="single" w:sz="4" w:space="0" w:color="auto"/>
+            </w:tcBorders>
+            <w:shd w:val="clear" w:color="auto" w:fill="auto"/>
+            <w:noWrap/>
+            <w:vAlign w:val="bottom"/>
+            <w:hideMark/>
+          </w:tcPr>
+          <w:p>
+            <w:pPr>
+              <w:spacing w:after="0" w:line="240" w:lineRule="auto"/>
+              <w:jc w:val="center"/>
+              <w:rPr>
+                <w:rFonts w:ascii="Calibri" w:eastAsia="Times New Roman" w:hAnsi="Calibri" w:cs="Calibri"/>
+                <w:color w:val="000000"/>
+              </w:rPr>
+            </w:pPr>
+            <w:r>
+              <w:rPr>
+                <w:rFonts w:ascii="Calibri" w:eastAsia="Times New Roman" w:hAnsi="Calibri" w:cs="Calibri"/>
+                <w:color w:val="000000"/>
+              </w:rPr>
+              <w:t>0.000857</w:t>
+            </w:r>
+          </w:p>
+        </w:tc>
+      </w:tr>
+    </w:tbl>
+    <w:p>
+      <w:pPr>
+        <w:tabs>
+          <w:tab w:val="left" w:pos="5553"/>
+        </w:tabs>
+        <w:rPr>
+          <w:rFonts w:eastAsiaTheme="minorEastAsia"/>
+          <w:lang w:val="es-419"/>
+        </w:rPr>
+      </w:pPr>
+    </w:p>
+    <w:p>
+      <w:pPr>
+        <w:tabs>
+          <w:tab w:val="left" w:pos="5553"/>
+        </w:tabs>
+        <w:rPr>
+          <w:b/>
+          <w:bCs/>
+          <w:sz w:val="24"/>
+          <w:szCs w:val="24"/>
+        </w:rPr>
+      </w:pPr>
+      <w:r>
+        <w:rPr>
+          <w:noProof/>
+        </w:rPr>
+        <w:drawing>
+          <wp:inline distT="0" distB="0" distL="0" distR="0" wp14:anchorId="51D75C76" wp14:editId="32E06331">
+            <wp:extent cx="6214315" cy="3541363"/>
+            <wp:effectExtent l="0" t="0" r="0" b="2540"/>
+            <wp:docPr id="2" name="Picture 2" descr="Graphical user interface, application, table&#10;&#10;Description automatically generated"/>
+            <wp:cNvGraphicFramePr>
+              <a:graphicFrameLocks xmlns:a="http://schemas.openxmlformats.org/drawingml/2006/main" noChangeAspect="1"/>
+            </wp:cNvGraphicFramePr>
+            <a:graphic xmlns:a="http://schemas.openxmlformats.org/drawingml/2006/main">
+              <a:graphicData uri="http://schemas.openxmlformats.org/drawingml/2006/picture">
+                <pic:pic xmlns:pic="http://schemas.openxmlformats.org/drawingml/2006/picture">
+                  <pic:nvPicPr>
+                    <pic:cNvPr id="2" name="Picture 2" descr="Graphical user interface, application, table&#10;&#10;Description automatically generated"/>
+                    <pic:cNvPicPr/>
+                  </pic:nvPicPr>
+                  <pic:blipFill>
+                    <a:blip r:embed="rId9"/>
+                    <a:stretch>
+                      <a:fillRect/>
+                    </a:stretch>
+                  </pic:blipFill>
+                  <pic:spPr>
+                    <a:xfrm>
+                      <a:off x="0" y="0"/>
+                      <a:ext cx="6232933" cy="3551973"/>
+                    </a:xfrm>
+                    <a:prstGeom prst="rect">
+                      <a:avLst/>
+                    </a:prstGeom>
+                  </pic:spPr>
+                </pic:pic>
+              </a:graphicData>
+            </a:graphic>
+          </wp:inline>
+        </w:drawing>
+      </w:r>
+    </w:p>
+    <w:p>
+      <w:pPr>
+        <w:tabs>
+          <w:tab w:val="left" w:pos="5553"/>
+        </w:tabs>
+        <w:rPr>
+          <w:noProof/>
+          <w:lang w:val="es-419"/>
+        </w:rPr>
+      </w:pPr>
     </w:p>
     <w:p>
       <w:pPr>
@@ -1018,6 +3310,119 @@
     </w:lvl>
   </w:abstractNum>
   <w:abstractNum w:abstractNumId="1" w15:restartNumberingAfterBreak="0">
+    <w:nsid w:val="6A73184C"/>
+    <w:multiLevelType w:val="hybridMultilevel"/>
+    <w:tmpl w:val="AD307690"/>
+    <w:lvl w:ilvl="0" w:tplc="04090001">
+      <w:start w:val="1"/>
+      <w:numFmt w:val="bullet"/>
+      <w:lvlText w:val=""/>
+      <w:lvlJc w:val="left"/>
+      <w:pPr>
+        <w:ind w:left="720" w:hanging="360"/>
+      </w:pPr>
+      <w:rPr>
+        <w:rFonts w:ascii="Symbol" w:hAnsi="Symbol" w:hint="default"/>
+      </w:rPr>
+    </w:lvl>
+    <w:lvl w:ilvl="1" w:tplc="04090003" w:tentative="1">
+      <w:start w:val="1"/>
+      <w:numFmt w:val="bullet"/>
+      <w:lvlText w:val="o"/>
+      <w:lvlJc w:val="left"/>
+      <w:pPr>
+        <w:ind w:left="1440" w:hanging="360"/>
+      </w:pPr>
+      <w:rPr>
+        <w:rFonts w:ascii="Courier New" w:hAnsi="Courier New" w:cs="Courier New" w:hint="default"/>
+      </w:rPr>
+    </w:lvl>
+    <w:lvl w:ilvl="2" w:tplc="04090005" w:tentative="1">
+      <w:start w:val="1"/>
+      <w:numFmt w:val="bullet"/>
+      <w:lvlText w:val=""/>
+      <w:lvlJc w:val="left"/>
+      <w:pPr>
+        <w:ind w:left="2160" w:hanging="360"/>
+      </w:pPr>
+      <w:rPr>
+        <w:rFonts w:ascii="Wingdings" w:hAnsi="Wingdings" w:hint="default"/>
+      </w:rPr>
+    </w:lvl>
+    <w:lvl w:ilvl="3" w:tplc="04090001" w:tentative="1">
+      <w:start w:val="1"/>
+      <w:numFmt w:val="bullet"/>
+      <w:lvlText w:val=""/>
+      <w:lvlJc w:val="left"/>
+      <w:pPr>
+        <w:ind w:left="2880" w:hanging="360"/>
+      </w:pPr>
+      <w:rPr>
+        <w:rFonts w:ascii="Symbol" w:hAnsi="Symbol" w:hint="default"/>
+      </w:rPr>
+    </w:lvl>
+    <w:lvl w:ilvl="4" w:tplc="04090003" w:tentative="1">
+      <w:start w:val="1"/>
+      <w:numFmt w:val="bullet"/>
+      <w:lvlText w:val="o"/>
+      <w:lvlJc w:val="left"/>
+      <w:pPr>
+        <w:ind w:left="3600" w:hanging="360"/>
+      </w:pPr>
+      <w:rPr>
+        <w:rFonts w:ascii="Courier New" w:hAnsi="Courier New" w:cs="Courier New" w:hint="default"/>
+      </w:rPr>
+    </w:lvl>
+    <w:lvl w:ilvl="5" w:tplc="04090005" w:tentative="1">
+      <w:start w:val="1"/>
+      <w:numFmt w:val="bullet"/>
+      <w:lvlText w:val=""/>
+      <w:lvlJc w:val="left"/>
+      <w:pPr>
+        <w:ind w:left="4320" w:hanging="360"/>
+      </w:pPr>
+      <w:rPr>
+        <w:rFonts w:ascii="Wingdings" w:hAnsi="Wingdings" w:hint="default"/>
+      </w:rPr>
+    </w:lvl>
+    <w:lvl w:ilvl="6" w:tplc="04090001" w:tentative="1">
+      <w:start w:val="1"/>
+      <w:numFmt w:val="bullet"/>
+      <w:lvlText w:val=""/>
+      <w:lvlJc w:val="left"/>
+      <w:pPr>
+        <w:ind w:left="5040" w:hanging="360"/>
+      </w:pPr>
+      <w:rPr>
+        <w:rFonts w:ascii="Symbol" w:hAnsi="Symbol" w:hint="default"/>
+      </w:rPr>
+    </w:lvl>
+    <w:lvl w:ilvl="7" w:tplc="04090003" w:tentative="1">
+      <w:start w:val="1"/>
+      <w:numFmt w:val="bullet"/>
+      <w:lvlText w:val="o"/>
+      <w:lvlJc w:val="left"/>
+      <w:pPr>
+        <w:ind w:left="5760" w:hanging="360"/>
+      </w:pPr>
+      <w:rPr>
+        <w:rFonts w:ascii="Courier New" w:hAnsi="Courier New" w:cs="Courier New" w:hint="default"/>
+      </w:rPr>
+    </w:lvl>
+    <w:lvl w:ilvl="8" w:tplc="04090005" w:tentative="1">
+      <w:start w:val="1"/>
+      <w:numFmt w:val="bullet"/>
+      <w:lvlText w:val=""/>
+      <w:lvlJc w:val="left"/>
+      <w:pPr>
+        <w:ind w:left="6480" w:hanging="360"/>
+      </w:pPr>
+      <w:rPr>
+        <w:rFonts w:ascii="Wingdings" w:hAnsi="Wingdings" w:hint="default"/>
+      </w:rPr>
+    </w:lvl>
+  </w:abstractNum>
+  <w:abstractNum w:abstractNumId="2" w15:restartNumberingAfterBreak="0">
     <w:nsid w:val="6F2D63BE"/>
     <w:multiLevelType w:val="hybridMultilevel"/>
     <w:tmpl w:val="6A78DF02"/>
@@ -1103,7 +3508,7 @@
       </w:pPr>
     </w:lvl>
   </w:abstractNum>
-  <w:abstractNum w:abstractNumId="2" w15:restartNumberingAfterBreak="0">
+  <w:abstractNum w:abstractNumId="3" w15:restartNumberingAfterBreak="0">
     <w:nsid w:val="79A168BF"/>
     <w:multiLevelType w:val="hybridMultilevel"/>
     <w:tmpl w:val="7C5EA15E"/>
@@ -1190,13 +3595,16 @@
     </w:lvl>
   </w:abstractNum>
   <w:num w:numId="1">
-    <w:abstractNumId w:val="1"/>
+    <w:abstractNumId w:val="2"/>
   </w:num>
   <w:num w:numId="2">
-    <w:abstractNumId w:val="2"/>
+    <w:abstractNumId w:val="3"/>
   </w:num>
   <w:num w:numId="3">
     <w:abstractNumId w:val="0"/>
+  </w:num>
+  <w:num w:numId="4">
+    <w:abstractNumId w:val="1"/>
   </w:num>
 </w:numbering>
 </file>

</xml_diff>